<commit_message>
Week 2 FIP. Report update
</commit_message>
<xml_diff>
--- a/Week_2_FIP/Face_identification_problem.docx
+++ b/Week_2_FIP/Face_identification_problem.docx
@@ -130,7 +130,7 @@
         </w:rPr>
         <w:t xml:space="preserve">Dataset link </w:t>
       </w:r>
-      <w:hyperlink r:id="rId5" w:history="1">
+      <w:hyperlink r:id="rId6" w:history="1">
         <w:r>
           <w:rPr>
             <w:rStyle w:val="a4"/>
@@ -292,7 +292,7 @@
                     </pic:cNvPicPr>
                   </pic:nvPicPr>
                   <pic:blipFill>
-                    <a:blip r:embed="rId6">
+                    <a:blip r:embed="rId7">
                       <a:extLst>
                         <a:ext uri="{28A0092B-C50C-407E-A947-70E740481C1C}">
                           <a14:useLocalDpi xmlns:a14="http://schemas.microsoft.com/office/drawing/2010/main" val="0"/>
@@ -599,12 +599,16 @@
     </w:p>
     <w:p>
       <w:pPr>
-        <w:spacing w:before="160" w:line="240" w:lineRule="auto"/>
-        <w:jc w:val="both"/>
-        <w:rPr>
-          <w:rFonts w:ascii="Arial" w:hAnsi="Arial" w:cs="Arial"/>
-        </w:rPr>
-      </w:pPr>
+        <w:rPr>
+          <w:rFonts w:ascii="Arial" w:hAnsi="Arial" w:cs="Arial"/>
+        </w:rPr>
+      </w:pPr>
+      <w:r>
+        <w:rPr>
+          <w:rFonts w:ascii="Arial" w:hAnsi="Arial" w:cs="Arial"/>
+        </w:rPr>
+        <w:br w:type="page"/>
+      </w:r>
     </w:p>
     <w:p>
       <w:pPr>
@@ -989,8 +993,6 @@
         </w:rPr>
         <w:t>.</w:t>
       </w:r>
-      <w:bookmarkStart w:id="0" w:name="_GoBack"/>
-      <w:bookmarkEnd w:id="0"/>
     </w:p>
     <w:p>
       <w:pPr>
@@ -1678,7 +1680,7 @@
             <wp:cNvGraphicFramePr/>
             <a:graphic xmlns:a="http://schemas.openxmlformats.org/drawingml/2006/main">
               <a:graphicData uri="http://schemas.openxmlformats.org/drawingml/2006/chart">
-                <c:chart xmlns:c="http://schemas.openxmlformats.org/drawingml/2006/chart" xmlns:r="http://schemas.openxmlformats.org/officeDocument/2006/relationships" r:id="rId7"/>
+                <c:chart xmlns:c="http://schemas.openxmlformats.org/drawingml/2006/chart" xmlns:r="http://schemas.openxmlformats.org/officeDocument/2006/relationships" r:id="rId8"/>
               </a:graphicData>
             </a:graphic>
           </wp:inline>
@@ -1691,6 +1693,58 @@
         <w:jc w:val="both"/>
         <w:rPr>
           <w:rFonts w:ascii="Arial" w:hAnsi="Arial" w:cs="Arial"/>
+          <w:lang w:val="en-US"/>
+        </w:rPr>
+      </w:pPr>
+      <w:r>
+        <w:rPr>
+          <w:rFonts w:ascii="Arial" w:hAnsi="Arial" w:cs="Arial"/>
+          <w:lang w:val="en-US"/>
+        </w:rPr>
+        <w:t>Further calculations will be considered for optimally</w:t>
+      </w:r>
+      <w:r>
+        <w:rPr>
+          <w:rFonts w:ascii="Arial" w:hAnsi="Arial" w:cs="Arial"/>
+          <w:lang w:val="en-US"/>
+        </w:rPr>
+        <w:t>,</w:t>
+      </w:r>
+      <w:r>
+        <w:rPr>
+          <w:rFonts w:ascii="Arial" w:hAnsi="Arial" w:cs="Arial"/>
+          <w:lang w:val="en-US"/>
+        </w:rPr>
+        <w:t xml:space="preserve"> 80/20%</w:t>
+      </w:r>
+      <w:r>
+        <w:rPr>
+          <w:rFonts w:ascii="Arial" w:hAnsi="Arial" w:cs="Arial"/>
+          <w:lang w:val="en-US"/>
+        </w:rPr>
+        <w:t>,</w:t>
+      </w:r>
+      <w:r>
+        <w:rPr>
+          <w:rFonts w:ascii="Arial" w:hAnsi="Arial" w:cs="Arial"/>
+          <w:lang w:val="en-US"/>
+        </w:rPr>
+        <w:t xml:space="preserve"> train/verification dataset separation</w:t>
+      </w:r>
+      <w:r>
+        <w:rPr>
+          <w:rFonts w:ascii="Arial" w:hAnsi="Arial" w:cs="Arial"/>
+          <w:lang w:val="en-US"/>
+        </w:rPr>
+        <w:t>.</w:t>
+      </w:r>
+    </w:p>
+    <w:p>
+      <w:pPr>
+        <w:spacing w:before="160" w:line="240" w:lineRule="auto"/>
+        <w:jc w:val="both"/>
+        <w:rPr>
+          <w:rFonts w:ascii="Arial" w:hAnsi="Arial" w:cs="Arial"/>
         </w:rPr>
       </w:pPr>
     </w:p>
@@ -1729,7 +1783,200 @@
           <w:rFonts w:ascii="Arial" w:hAnsi="Arial" w:cs="Arial"/>
           <w:lang w:val="en-US"/>
         </w:rPr>
-        <w:t>Normalization was selected as optimization (scaling</w:t>
+        <w:t>A</w:t>
+      </w:r>
+      <w:r>
+        <w:rPr>
+          <w:rFonts w:ascii="Arial" w:hAnsi="Arial" w:cs="Arial"/>
+          <w:lang w:val="en-US"/>
+        </w:rPr>
+        <w:t>s optimization</w:t>
+      </w:r>
+      <w:r>
+        <w:rPr>
+          <w:rFonts w:ascii="Arial" w:hAnsi="Arial" w:cs="Arial"/>
+          <w:lang w:val="en-US"/>
+        </w:rPr>
+        <w:t xml:space="preserve"> </w:t>
+      </w:r>
+      <w:r>
+        <w:rPr>
+          <w:rFonts w:ascii="Arial" w:hAnsi="Arial" w:cs="Arial"/>
+          <w:lang w:val="en-US"/>
+        </w:rPr>
+        <w:t xml:space="preserve">was selected </w:t>
+      </w:r>
+      <w:r>
+        <w:rPr>
+          <w:rFonts w:ascii="Arial" w:hAnsi="Arial" w:cs="Arial"/>
+          <w:lang w:val="en-US"/>
+        </w:rPr>
+        <w:t>n</w:t>
+      </w:r>
+      <w:r>
+        <w:rPr>
+          <w:rFonts w:ascii="Arial" w:hAnsi="Arial" w:cs="Arial"/>
+          <w:lang w:val="en-US"/>
+        </w:rPr>
+        <w:t>ormalization</w:t>
+      </w:r>
+      <w:r>
+        <w:rPr>
+          <w:rFonts w:ascii="Arial" w:hAnsi="Arial" w:cs="Arial"/>
+          <w:lang w:val="en-US"/>
+        </w:rPr>
+        <w:t>s</w:t>
+      </w:r>
+      <w:r>
+        <w:rPr>
+          <w:rFonts w:ascii="Arial" w:hAnsi="Arial" w:cs="Arial"/>
+          <w:lang w:val="en-US"/>
+        </w:rPr>
+        <w:t xml:space="preserve"> </w:t>
+      </w:r>
+      <w:r>
+        <w:rPr>
+          <w:rFonts w:ascii="Arial" w:hAnsi="Arial" w:cs="Arial"/>
+          <w:lang w:val="en-US"/>
+        </w:rPr>
+        <w:t xml:space="preserve">and algorithm </w:t>
+      </w:r>
+      <w:r>
+        <w:rPr>
+          <w:rFonts w:ascii="Arial" w:hAnsi="Arial" w:cs="Arial"/>
+          <w:lang w:val="en-US"/>
+        </w:rPr>
+        <w:t>PCA (Principal Component Analysis)</w:t>
+      </w:r>
+      <w:r>
+        <w:rPr>
+          <w:rFonts w:ascii="Arial" w:hAnsi="Arial" w:cs="Arial"/>
+          <w:lang w:val="en-US"/>
+        </w:rPr>
+        <w:t>.</w:t>
+      </w:r>
+    </w:p>
+    <w:p>
+      <w:pPr>
+        <w:spacing w:before="160" w:line="240" w:lineRule="auto"/>
+        <w:jc w:val="both"/>
+        <w:rPr>
+          <w:rFonts w:ascii="Arial" w:hAnsi="Arial" w:cs="Arial"/>
+          <w:lang w:val="en-US"/>
+        </w:rPr>
+      </w:pPr>
+      <w:r>
+        <w:rPr>
+          <w:rFonts w:ascii="Arial" w:hAnsi="Arial" w:cs="Arial"/>
+          <w:lang w:val="en-US"/>
+        </w:rPr>
+        <w:t>N</w:t>
+      </w:r>
+      <w:r>
+        <w:rPr>
+          <w:rFonts w:ascii="Arial" w:hAnsi="Arial" w:cs="Arial"/>
+          <w:lang w:val="en-US"/>
+        </w:rPr>
+        <w:t>ormalization</w:t>
+      </w:r>
+      <w:r>
+        <w:rPr>
+          <w:rFonts w:ascii="Arial" w:hAnsi="Arial" w:cs="Arial"/>
+          <w:lang w:val="en-US"/>
+        </w:rPr>
+        <w:t xml:space="preserve"> </w:t>
+      </w:r>
+      <w:r>
+        <w:rPr>
+          <w:rFonts w:ascii="Arial" w:hAnsi="Arial" w:cs="Arial"/>
+          <w:lang w:val="en-US"/>
+        </w:rPr>
+        <w:t>variation</w:t>
+      </w:r>
+      <w:r>
+        <w:rPr>
+          <w:rFonts w:ascii="Arial" w:hAnsi="Arial" w:cs="Arial"/>
+          <w:lang w:val="en-US"/>
+        </w:rPr>
+        <w:t>:</w:t>
+      </w:r>
+    </w:p>
+    <w:p>
+      <w:pPr>
+        <w:pStyle w:val="a7"/>
+        <w:numPr>
+          <w:ilvl w:val="0"/>
+          <w:numId w:val="4"/>
+        </w:numPr>
+        <w:spacing w:before="160" w:line="240" w:lineRule="auto"/>
+        <w:jc w:val="both"/>
+        <w:rPr>
+          <w:rFonts w:ascii="Arial" w:hAnsi="Arial" w:cs="Arial"/>
+          <w:lang w:val="en-US"/>
+        </w:rPr>
+      </w:pPr>
+      <w:r>
+        <w:rPr>
+          <w:rFonts w:ascii="Arial" w:hAnsi="Arial" w:cs="Arial"/>
+          <w:lang w:val="en-US"/>
+        </w:rPr>
+        <w:t xml:space="preserve">Basic normalization </w:t>
+      </w:r>
+      <w:r>
+        <w:rPr>
+          <w:rFonts w:ascii="Arial" w:hAnsi="Arial" w:cs="Arial"/>
+          <w:lang w:val="en-US"/>
+        </w:rPr>
+        <w:t>(</w:t>
+      </w:r>
+      <w:r>
+        <w:rPr>
+          <w:rFonts w:ascii="Arial" w:hAnsi="Arial" w:cs="Arial"/>
+          <w:lang w:val="en-US"/>
+        </w:rPr>
+        <w:t>divide on max byte value,</w:t>
+      </w:r>
+      <w:r>
+        <w:rPr>
+          <w:rFonts w:ascii="Arial" w:hAnsi="Arial" w:cs="Arial"/>
+          <w:lang w:val="uk-UA"/>
+        </w:rPr>
+        <w:t xml:space="preserve"> </w:t>
+      </w:r>
+      <w:r>
+        <w:rPr>
+          <w:rFonts w:ascii="Arial" w:hAnsi="Arial" w:cs="Arial"/>
+          <w:lang w:val="en-US"/>
+        </w:rPr>
+        <w:t>i.e.</w:t>
+      </w:r>
+      <w:r>
+        <w:rPr>
+          <w:rFonts w:ascii="Arial" w:hAnsi="Arial" w:cs="Arial"/>
+          <w:lang w:val="en-US"/>
+        </w:rPr>
+        <w:t xml:space="preserve"> mathematical</w:t>
+      </w:r>
+      <w:r>
+        <w:rPr>
+          <w:rFonts w:ascii="Arial" w:hAnsi="Arial" w:cs="Arial"/>
+          <w:lang w:val="en-US"/>
+        </w:rPr>
+        <w:t xml:space="preserve"> </w:t>
+      </w:r>
+      <w:r>
+        <w:rPr>
+          <w:rFonts w:ascii="Arial" w:hAnsi="Arial" w:cs="Arial"/>
+          <w:lang w:val="en-US"/>
+        </w:rPr>
+        <w:t>s</w:t>
+      </w:r>
+      <w:r>
+        <w:rPr>
+          <w:rFonts w:ascii="Arial" w:hAnsi="Arial" w:cs="Arial"/>
+          <w:lang w:val="en-US"/>
+        </w:rPr>
+        <w:t>caling</w:t>
       </w:r>
       <w:r>
         <w:rPr>
@@ -1750,28 +1997,35 @@
           <w:rFonts w:ascii="Arial" w:hAnsi="Arial" w:cs="Arial"/>
           <w:lang w:val="en-US"/>
         </w:rPr>
-        <w:t>[0,1]</w:t>
-      </w:r>
-      <w:r>
-        <w:rPr>
-          <w:rFonts w:ascii="Arial" w:hAnsi="Arial" w:cs="Arial"/>
-          <w:lang w:val="en-US"/>
-        </w:rPr>
-        <w:t xml:space="preserve">). </w:t>
-      </w:r>
-      <w:r>
-        <w:rPr>
-          <w:rFonts w:ascii="Arial" w:hAnsi="Arial" w:cs="Arial"/>
-          <w:lang w:val="en-US"/>
-        </w:rPr>
-        <w:t>Model a</w:t>
-      </w:r>
-      <w:r>
-        <w:rPr>
-          <w:rFonts w:ascii="Arial" w:hAnsi="Arial" w:cs="Arial"/>
-          <w:lang w:val="en-US"/>
-        </w:rPr>
-        <w:t>ccuracy and time calculation has not changed</w:t>
+        <w:t>[0</w:t>
+      </w:r>
+      <w:r>
+        <w:rPr>
+          <w:rFonts w:ascii="Arial" w:hAnsi="Arial" w:cs="Arial"/>
+          <w:lang w:val="en-US"/>
+        </w:rPr>
+        <w:t>; </w:t>
+      </w:r>
+      <w:r>
+        <w:rPr>
+          <w:rFonts w:ascii="Arial" w:hAnsi="Arial" w:cs="Arial"/>
+          <w:lang w:val="en-US"/>
+        </w:rPr>
+        <w:t>1]</w:t>
+      </w:r>
+      <w:r>
+        <w:rPr>
+          <w:rFonts w:ascii="Arial" w:hAnsi="Arial" w:cs="Arial"/>
+          <w:lang w:val="en-US"/>
+        </w:rPr>
+        <w:t>)</w:t>
+      </w:r>
+      <w:r>
+        <w:rPr>
+          <w:rFonts w:ascii="Arial" w:hAnsi="Arial" w:cs="Arial"/>
+          <w:lang w:val="en-US"/>
+        </w:rPr>
+        <w:t>)</w:t>
       </w:r>
       <w:r>
         <w:rPr>
@@ -1779,6 +2033,3108 @@
           <w:lang w:val="en-US"/>
         </w:rPr>
         <w:t>.</w:t>
+      </w:r>
+    </w:p>
+    <w:p>
+      <w:pPr>
+        <w:pStyle w:val="a7"/>
+        <w:numPr>
+          <w:ilvl w:val="0"/>
+          <w:numId w:val="4"/>
+        </w:numPr>
+        <w:spacing w:before="160" w:line="240" w:lineRule="auto"/>
+        <w:jc w:val="both"/>
+        <w:rPr>
+          <w:rFonts w:ascii="Arial" w:hAnsi="Arial" w:cs="Arial"/>
+          <w:lang w:val="en-US"/>
+        </w:rPr>
+      </w:pPr>
+      <w:r>
+        <w:rPr>
+          <w:rFonts w:ascii="Arial" w:hAnsi="Arial" w:cs="Arial"/>
+          <w:lang w:val="en-US"/>
+        </w:rPr>
+        <w:t>Subtract mean</w:t>
+      </w:r>
+      <w:r>
+        <w:rPr>
+          <w:rFonts w:ascii="Arial" w:hAnsi="Arial" w:cs="Arial"/>
+          <w:lang w:val="en-US"/>
+        </w:rPr>
+        <w:t xml:space="preserve"> (by feature or sample axis)</w:t>
+      </w:r>
+      <w:r>
+        <w:rPr>
+          <w:rFonts w:ascii="Arial" w:hAnsi="Arial" w:cs="Arial"/>
+          <w:lang w:val="en-US"/>
+        </w:rPr>
+        <w:t>.</w:t>
+      </w:r>
+    </w:p>
+    <w:p>
+      <w:pPr>
+        <w:pStyle w:val="a7"/>
+        <w:numPr>
+          <w:ilvl w:val="0"/>
+          <w:numId w:val="4"/>
+        </w:numPr>
+        <w:spacing w:before="160" w:line="240" w:lineRule="auto"/>
+        <w:jc w:val="both"/>
+        <w:rPr>
+          <w:rFonts w:ascii="Arial" w:hAnsi="Arial" w:cs="Arial"/>
+          <w:lang w:val="en-US"/>
+        </w:rPr>
+      </w:pPr>
+      <w:r>
+        <w:rPr>
+          <w:rFonts w:ascii="Arial" w:hAnsi="Arial" w:cs="Arial"/>
+          <w:lang w:val="en-US"/>
+        </w:rPr>
+        <w:t>Subtract mean</w:t>
+      </w:r>
+      <w:r>
+        <w:rPr>
+          <w:rFonts w:ascii="Arial" w:hAnsi="Arial" w:cs="Arial"/>
+          <w:lang w:val="en-US"/>
+        </w:rPr>
+        <w:t xml:space="preserve"> </w:t>
+      </w:r>
+      <w:r>
+        <w:rPr>
+          <w:rFonts w:ascii="Arial" w:hAnsi="Arial" w:cs="Arial"/>
+          <w:lang w:val="en-US"/>
+        </w:rPr>
+        <w:t xml:space="preserve">divide </w:t>
+      </w:r>
+      <w:r>
+        <w:rPr>
+          <w:rFonts w:ascii="Arial" w:hAnsi="Arial" w:cs="Arial"/>
+          <w:lang w:val="en-US"/>
+        </w:rPr>
+        <w:t>std deviation</w:t>
+      </w:r>
+      <w:r>
+        <w:rPr>
+          <w:rFonts w:ascii="Arial" w:hAnsi="Arial" w:cs="Arial"/>
+          <w:lang w:val="en-US"/>
+        </w:rPr>
+        <w:t xml:space="preserve"> </w:t>
+      </w:r>
+      <w:r>
+        <w:rPr>
+          <w:rFonts w:ascii="Arial" w:hAnsi="Arial" w:cs="Arial"/>
+          <w:lang w:val="en-US"/>
+        </w:rPr>
+        <w:t>(by feature or sample axis).</w:t>
+      </w:r>
+    </w:p>
+    <w:p>
+      <w:pPr>
+        <w:pStyle w:val="a7"/>
+        <w:numPr>
+          <w:ilvl w:val="0"/>
+          <w:numId w:val="4"/>
+        </w:numPr>
+        <w:spacing w:before="160" w:line="240" w:lineRule="auto"/>
+        <w:jc w:val="both"/>
+        <w:rPr>
+          <w:rFonts w:ascii="Arial" w:hAnsi="Arial" w:cs="Arial"/>
+          <w:lang w:val="en-US"/>
+        </w:rPr>
+      </w:pPr>
+      <w:r>
+        <w:rPr>
+          <w:rFonts w:ascii="Arial" w:hAnsi="Arial" w:cs="Arial"/>
+          <w:lang w:val="en-US"/>
+        </w:rPr>
+        <w:t>M</w:t>
+      </w:r>
+      <w:r>
+        <w:rPr>
+          <w:rFonts w:ascii="Arial" w:hAnsi="Arial" w:cs="Arial"/>
+          <w:lang w:val="en-US"/>
+        </w:rPr>
+        <w:t>athematical s</w:t>
+      </w:r>
+      <w:r>
+        <w:rPr>
+          <w:rFonts w:ascii="Arial" w:hAnsi="Arial" w:cs="Arial"/>
+          <w:lang w:val="en-US"/>
+        </w:rPr>
+        <w:t>caling</w:t>
+      </w:r>
+      <w:r>
+        <w:rPr>
+          <w:rFonts w:ascii="Arial" w:hAnsi="Arial" w:cs="Arial"/>
+          <w:lang w:val="en-US"/>
+        </w:rPr>
+        <w:t xml:space="preserve"> data</w:t>
+      </w:r>
+      <w:r>
+        <w:rPr>
+          <w:rFonts w:ascii="Arial" w:hAnsi="Arial" w:cs="Arial"/>
+          <w:lang w:val="en-US"/>
+        </w:rPr>
+        <w:t xml:space="preserve"> in range </w:t>
+      </w:r>
+      <w:r>
+        <w:rPr>
+          <w:rFonts w:ascii="Arial" w:hAnsi="Arial" w:cs="Arial"/>
+          <w:lang w:val="en-US"/>
+        </w:rPr>
+        <w:t>[</w:t>
+      </w:r>
+      <w:r>
+        <w:rPr>
+          <w:rFonts w:ascii="Arial" w:hAnsi="Arial" w:cs="Arial"/>
+          <w:lang w:val="en-US"/>
+        </w:rPr>
+        <w:t>-1</w:t>
+      </w:r>
+      <w:r>
+        <w:rPr>
+          <w:rFonts w:ascii="Arial" w:hAnsi="Arial" w:cs="Arial"/>
+          <w:lang w:val="en-US"/>
+        </w:rPr>
+        <w:t>; </w:t>
+      </w:r>
+      <w:r>
+        <w:rPr>
+          <w:rFonts w:ascii="Arial" w:hAnsi="Arial" w:cs="Arial"/>
+          <w:lang w:val="en-US"/>
+        </w:rPr>
+        <w:t>1]</w:t>
+      </w:r>
+      <w:r>
+        <w:rPr>
+          <w:rFonts w:ascii="Arial" w:hAnsi="Arial" w:cs="Arial"/>
+          <w:lang w:val="en-US"/>
+        </w:rPr>
+        <w:t xml:space="preserve"> </w:t>
+      </w:r>
+      <w:r>
+        <w:rPr>
+          <w:rFonts w:ascii="Arial" w:hAnsi="Arial" w:cs="Arial"/>
+          <w:lang w:val="en-US"/>
+        </w:rPr>
+        <w:t>(by feature or sample axis).</w:t>
+      </w:r>
+    </w:p>
+    <w:p>
+      <w:pPr>
+        <w:spacing w:before="160" w:line="240" w:lineRule="auto"/>
+        <w:jc w:val="both"/>
+        <w:rPr>
+          <w:rFonts w:ascii="Arial" w:hAnsi="Arial" w:cs="Arial"/>
+          <w:lang w:val="en-US"/>
+        </w:rPr>
+      </w:pPr>
+    </w:p>
+    <w:p>
+      <w:pPr>
+        <w:rPr>
+          <w:rFonts w:ascii="Arial" w:hAnsi="Arial" w:cs="Arial"/>
+          <w:lang w:val="en-US"/>
+        </w:rPr>
+      </w:pPr>
+      <w:r>
+        <w:rPr>
+          <w:rFonts w:ascii="Arial" w:hAnsi="Arial" w:cs="Arial"/>
+          <w:lang w:val="en-US"/>
+        </w:rPr>
+        <w:br w:type="page"/>
+      </w:r>
+    </w:p>
+    <w:p>
+      <w:pPr>
+        <w:spacing w:before="160" w:line="240" w:lineRule="auto"/>
+        <w:jc w:val="both"/>
+        <w:rPr>
+          <w:rFonts w:ascii="Arial" w:hAnsi="Arial" w:cs="Arial"/>
+          <w:lang w:val="en-US"/>
+        </w:rPr>
+      </w:pPr>
+      <w:r>
+        <w:rPr>
+          <w:rFonts w:ascii="Arial" w:hAnsi="Arial" w:cs="Arial"/>
+          <w:lang w:val="en-US"/>
+        </w:rPr>
+        <w:lastRenderedPageBreak/>
+        <w:t>M</w:t>
+      </w:r>
+      <w:r>
+        <w:rPr>
+          <w:rFonts w:ascii="Arial" w:hAnsi="Arial" w:cs="Arial"/>
+        </w:rPr>
+        <w:t>odel accuracy for different</w:t>
+      </w:r>
+      <w:r>
+        <w:rPr>
+          <w:rFonts w:ascii="Arial" w:hAnsi="Arial" w:cs="Arial"/>
+          <w:lang w:val="en-US"/>
+        </w:rPr>
+        <w:t xml:space="preserve"> data n</w:t>
+      </w:r>
+      <w:r>
+        <w:rPr>
+          <w:rFonts w:ascii="Arial" w:hAnsi="Arial" w:cs="Arial"/>
+          <w:lang w:val="en-US"/>
+        </w:rPr>
+        <w:t>ormalization</w:t>
+      </w:r>
+    </w:p>
+    <w:tbl>
+      <w:tblPr>
+        <w:tblStyle w:val="a9"/>
+        <w:tblW w:w="0" w:type="auto"/>
+        <w:tblInd w:w="988" w:type="dxa"/>
+        <w:tblLook w:val="04A0" w:firstRow="1" w:lastRow="0" w:firstColumn="1" w:lastColumn="0" w:noHBand="0" w:noVBand="1"/>
+      </w:tblPr>
+      <w:tblGrid>
+        <w:gridCol w:w="5386"/>
+        <w:gridCol w:w="1418"/>
+      </w:tblGrid>
+      <w:tr>
+        <w:tc>
+          <w:tcPr>
+            <w:tcW w:w="5386" w:type="dxa"/>
+            <w:shd w:val="clear" w:color="auto" w:fill="B4C6E7" w:themeFill="accent1" w:themeFillTint="66"/>
+            <w:vAlign w:val="center"/>
+          </w:tcPr>
+          <w:p>
+            <w:pPr>
+              <w:spacing w:before="80" w:after="80"/>
+              <w:jc w:val="center"/>
+              <w:rPr>
+                <w:rFonts w:ascii="Arial" w:hAnsi="Arial" w:cs="Arial"/>
+                <w:b/>
+                <w:sz w:val="18"/>
+                <w:szCs w:val="18"/>
+                <w:lang w:val="en-US"/>
+              </w:rPr>
+            </w:pPr>
+            <w:r>
+              <w:rPr>
+                <w:rFonts w:ascii="Arial" w:hAnsi="Arial" w:cs="Arial"/>
+                <w:b/>
+                <w:sz w:val="18"/>
+                <w:szCs w:val="18"/>
+                <w:lang w:val="en-US"/>
+              </w:rPr>
+              <w:t>Normalization</w:t>
+            </w:r>
+          </w:p>
+        </w:tc>
+        <w:tc>
+          <w:tcPr>
+            <w:tcW w:w="1418" w:type="dxa"/>
+            <w:shd w:val="clear" w:color="auto" w:fill="B4C6E7" w:themeFill="accent1" w:themeFillTint="66"/>
+            <w:vAlign w:val="center"/>
+          </w:tcPr>
+          <w:p>
+            <w:pPr>
+              <w:spacing w:before="80" w:after="80"/>
+              <w:jc w:val="center"/>
+              <w:rPr>
+                <w:rFonts w:ascii="Arial" w:hAnsi="Arial" w:cs="Arial"/>
+                <w:b/>
+                <w:sz w:val="18"/>
+                <w:szCs w:val="18"/>
+                <w:lang w:val="en-US"/>
+              </w:rPr>
+            </w:pPr>
+            <w:r>
+              <w:rPr>
+                <w:rFonts w:ascii="Arial" w:hAnsi="Arial" w:cs="Arial"/>
+                <w:b/>
+                <w:sz w:val="18"/>
+                <w:szCs w:val="18"/>
+                <w:lang w:val="en-US"/>
+              </w:rPr>
+              <w:t xml:space="preserve">Accuracy, </w:t>
+            </w:r>
+            <w:r>
+              <w:rPr>
+                <w:rFonts w:ascii="Arial" w:hAnsi="Arial" w:cs="Arial"/>
+                <w:b/>
+                <w:sz w:val="18"/>
+                <w:szCs w:val="18"/>
+              </w:rPr>
+              <w:t>%</w:t>
+            </w:r>
+          </w:p>
+        </w:tc>
+      </w:tr>
+      <w:tr>
+        <w:tc>
+          <w:tcPr>
+            <w:tcW w:w="5386" w:type="dxa"/>
+          </w:tcPr>
+          <w:p>
+            <w:pPr>
+              <w:spacing w:before="80" w:after="80"/>
+              <w:rPr>
+                <w:rFonts w:ascii="Arial" w:hAnsi="Arial" w:cs="Arial"/>
+                <w:sz w:val="18"/>
+                <w:szCs w:val="18"/>
+                <w:lang w:val="en-US"/>
+              </w:rPr>
+            </w:pPr>
+            <w:r>
+              <w:rPr>
+                <w:rFonts w:ascii="Arial" w:hAnsi="Arial" w:cs="Arial"/>
+                <w:sz w:val="18"/>
+                <w:szCs w:val="18"/>
+                <w:lang w:val="en-US"/>
+              </w:rPr>
+              <w:t>W</w:t>
+            </w:r>
+            <w:r>
+              <w:rPr>
+                <w:rFonts w:ascii="Arial" w:hAnsi="Arial" w:cs="Arial"/>
+                <w:sz w:val="18"/>
+                <w:szCs w:val="18"/>
+                <w:lang w:val="en-US"/>
+              </w:rPr>
+              <w:t>ithout norm</w:t>
+            </w:r>
+            <w:r>
+              <w:rPr>
+                <w:rFonts w:ascii="Arial" w:hAnsi="Arial" w:cs="Arial"/>
+                <w:sz w:val="18"/>
+                <w:szCs w:val="18"/>
+                <w:lang w:val="en-US"/>
+              </w:rPr>
+              <w:t>alization</w:t>
+            </w:r>
+          </w:p>
+        </w:tc>
+        <w:tc>
+          <w:tcPr>
+            <w:tcW w:w="1418" w:type="dxa"/>
+            <w:vAlign w:val="center"/>
+          </w:tcPr>
+          <w:p>
+            <w:pPr>
+              <w:spacing w:before="80" w:after="80"/>
+              <w:jc w:val="center"/>
+              <w:rPr>
+                <w:rFonts w:ascii="Arial" w:hAnsi="Arial" w:cs="Arial"/>
+                <w:sz w:val="18"/>
+                <w:szCs w:val="18"/>
+                <w:lang w:val="en-US"/>
+              </w:rPr>
+            </w:pPr>
+            <w:r>
+              <w:rPr>
+                <w:rFonts w:ascii="Arial" w:hAnsi="Arial" w:cs="Arial"/>
+                <w:sz w:val="18"/>
+                <w:szCs w:val="18"/>
+                <w:lang w:val="en-US"/>
+              </w:rPr>
+              <w:t>95.00</w:t>
+            </w:r>
+          </w:p>
+        </w:tc>
+      </w:tr>
+      <w:tr>
+        <w:tc>
+          <w:tcPr>
+            <w:tcW w:w="5386" w:type="dxa"/>
+          </w:tcPr>
+          <w:p>
+            <w:pPr>
+              <w:spacing w:before="80" w:after="80"/>
+              <w:rPr>
+                <w:rFonts w:ascii="Arial" w:hAnsi="Arial" w:cs="Arial"/>
+                <w:sz w:val="18"/>
+                <w:szCs w:val="18"/>
+                <w:lang w:val="en-US"/>
+              </w:rPr>
+            </w:pPr>
+            <w:r>
+              <w:rPr>
+                <w:rFonts w:ascii="Arial" w:hAnsi="Arial" w:cs="Arial"/>
+                <w:sz w:val="18"/>
+                <w:szCs w:val="18"/>
+                <w:lang w:val="en-US"/>
+              </w:rPr>
+              <w:t>Basic normalization</w:t>
+            </w:r>
+            <w:r>
+              <w:rPr>
+                <w:rFonts w:ascii="Arial" w:hAnsi="Arial" w:cs="Arial"/>
+                <w:sz w:val="18"/>
+                <w:szCs w:val="18"/>
+                <w:lang w:val="en-US"/>
+              </w:rPr>
+              <w:t xml:space="preserve"> (</w:t>
+            </w:r>
+            <w:r>
+              <w:rPr>
+                <w:rFonts w:ascii="Arial" w:hAnsi="Arial" w:cs="Arial"/>
+                <w:sz w:val="18"/>
+                <w:szCs w:val="18"/>
+                <w:lang w:val="en-US"/>
+              </w:rPr>
+              <w:t>scaling in range [0</w:t>
+            </w:r>
+            <w:r>
+              <w:rPr>
+                <w:rFonts w:ascii="Arial" w:hAnsi="Arial" w:cs="Arial"/>
+                <w:sz w:val="18"/>
+                <w:szCs w:val="18"/>
+                <w:lang w:val="en-US"/>
+              </w:rPr>
+              <w:t>; </w:t>
+            </w:r>
+            <w:r>
+              <w:rPr>
+                <w:rFonts w:ascii="Arial" w:hAnsi="Arial" w:cs="Arial"/>
+                <w:sz w:val="18"/>
+                <w:szCs w:val="18"/>
+                <w:lang w:val="en-US"/>
+              </w:rPr>
+              <w:t>1]</w:t>
+            </w:r>
+            <w:r>
+              <w:rPr>
+                <w:rFonts w:ascii="Arial" w:hAnsi="Arial" w:cs="Arial"/>
+                <w:sz w:val="18"/>
+                <w:szCs w:val="18"/>
+                <w:lang w:val="en-US"/>
+              </w:rPr>
+              <w:t>)</w:t>
+            </w:r>
+          </w:p>
+        </w:tc>
+        <w:tc>
+          <w:tcPr>
+            <w:tcW w:w="1418" w:type="dxa"/>
+            <w:vAlign w:val="center"/>
+          </w:tcPr>
+          <w:p>
+            <w:pPr>
+              <w:spacing w:before="80" w:after="80"/>
+              <w:jc w:val="center"/>
+              <w:rPr>
+                <w:rFonts w:ascii="Arial" w:hAnsi="Arial" w:cs="Arial"/>
+                <w:sz w:val="18"/>
+                <w:szCs w:val="18"/>
+                <w:lang w:val="en-US"/>
+              </w:rPr>
+            </w:pPr>
+            <w:r>
+              <w:rPr>
+                <w:rFonts w:ascii="Arial" w:hAnsi="Arial" w:cs="Arial"/>
+                <w:sz w:val="18"/>
+                <w:szCs w:val="18"/>
+                <w:lang w:val="en-US"/>
+              </w:rPr>
+              <w:t>95.00</w:t>
+            </w:r>
+          </w:p>
+        </w:tc>
+      </w:tr>
+      <w:tr>
+        <w:tc>
+          <w:tcPr>
+            <w:tcW w:w="5386" w:type="dxa"/>
+          </w:tcPr>
+          <w:p>
+            <w:pPr>
+              <w:spacing w:before="80" w:after="80"/>
+              <w:rPr>
+                <w:rFonts w:ascii="Arial" w:hAnsi="Arial" w:cs="Arial"/>
+                <w:sz w:val="18"/>
+                <w:szCs w:val="18"/>
+                <w:lang w:val="en-US"/>
+              </w:rPr>
+            </w:pPr>
+            <w:r>
+              <w:rPr>
+                <w:rFonts w:ascii="Arial" w:hAnsi="Arial" w:cs="Arial"/>
+                <w:sz w:val="18"/>
+                <w:szCs w:val="18"/>
+                <w:lang w:val="en-US"/>
+              </w:rPr>
+              <w:t>Subtract mean</w:t>
+            </w:r>
+            <w:r>
+              <w:rPr>
+                <w:rFonts w:ascii="Arial" w:hAnsi="Arial" w:cs="Arial"/>
+                <w:sz w:val="18"/>
+                <w:szCs w:val="18"/>
+                <w:lang w:val="en-US"/>
+              </w:rPr>
+              <w:t xml:space="preserve"> (by feature</w:t>
+            </w:r>
+            <w:r>
+              <w:rPr>
+                <w:rFonts w:ascii="Arial" w:hAnsi="Arial" w:cs="Arial"/>
+                <w:sz w:val="18"/>
+                <w:szCs w:val="18"/>
+                <w:lang w:val="en-US"/>
+              </w:rPr>
+              <w:t>s</w:t>
+            </w:r>
+            <w:r>
+              <w:rPr>
+                <w:rFonts w:ascii="Arial" w:hAnsi="Arial" w:cs="Arial"/>
+                <w:sz w:val="18"/>
+                <w:szCs w:val="18"/>
+                <w:lang w:val="en-US"/>
+              </w:rPr>
+              <w:t>)</w:t>
+            </w:r>
+          </w:p>
+        </w:tc>
+        <w:tc>
+          <w:tcPr>
+            <w:tcW w:w="1418" w:type="dxa"/>
+            <w:vAlign w:val="center"/>
+          </w:tcPr>
+          <w:p>
+            <w:pPr>
+              <w:spacing w:before="80" w:after="80"/>
+              <w:jc w:val="center"/>
+              <w:rPr>
+                <w:rFonts w:ascii="Arial" w:hAnsi="Arial" w:cs="Arial"/>
+                <w:sz w:val="18"/>
+                <w:szCs w:val="18"/>
+                <w:lang w:val="en-US"/>
+              </w:rPr>
+            </w:pPr>
+            <w:r>
+              <w:rPr>
+                <w:rFonts w:ascii="Arial" w:hAnsi="Arial" w:cs="Arial"/>
+                <w:sz w:val="18"/>
+                <w:szCs w:val="18"/>
+                <w:lang w:val="en-US"/>
+              </w:rPr>
+              <w:t>93.75</w:t>
+            </w:r>
+          </w:p>
+        </w:tc>
+      </w:tr>
+      <w:tr>
+        <w:tc>
+          <w:tcPr>
+            <w:tcW w:w="5386" w:type="dxa"/>
+          </w:tcPr>
+          <w:p>
+            <w:pPr>
+              <w:spacing w:before="80" w:after="80"/>
+              <w:rPr>
+                <w:rFonts w:ascii="Arial" w:hAnsi="Arial" w:cs="Arial"/>
+                <w:sz w:val="18"/>
+                <w:szCs w:val="18"/>
+                <w:lang w:val="en-US"/>
+              </w:rPr>
+            </w:pPr>
+            <w:r>
+              <w:rPr>
+                <w:rFonts w:ascii="Arial" w:hAnsi="Arial" w:cs="Arial"/>
+                <w:sz w:val="18"/>
+                <w:szCs w:val="18"/>
+                <w:lang w:val="en-US"/>
+              </w:rPr>
+              <w:t>Subtract mean</w:t>
+            </w:r>
+            <w:r>
+              <w:rPr>
+                <w:rFonts w:ascii="Arial" w:hAnsi="Arial" w:cs="Arial"/>
+                <w:sz w:val="18"/>
+                <w:szCs w:val="18"/>
+                <w:lang w:val="en-US"/>
+              </w:rPr>
+              <w:t xml:space="preserve"> (by sample</w:t>
+            </w:r>
+            <w:r>
+              <w:rPr>
+                <w:rFonts w:ascii="Arial" w:hAnsi="Arial" w:cs="Arial"/>
+                <w:sz w:val="18"/>
+                <w:szCs w:val="18"/>
+                <w:lang w:val="en-US"/>
+              </w:rPr>
+              <w:t>s</w:t>
+            </w:r>
+            <w:r>
+              <w:rPr>
+                <w:rFonts w:ascii="Arial" w:hAnsi="Arial" w:cs="Arial"/>
+                <w:sz w:val="18"/>
+                <w:szCs w:val="18"/>
+                <w:lang w:val="en-US"/>
+              </w:rPr>
+              <w:t>)</w:t>
+            </w:r>
+          </w:p>
+        </w:tc>
+        <w:tc>
+          <w:tcPr>
+            <w:tcW w:w="1418" w:type="dxa"/>
+            <w:vAlign w:val="center"/>
+          </w:tcPr>
+          <w:p>
+            <w:pPr>
+              <w:spacing w:before="80" w:after="80"/>
+              <w:jc w:val="center"/>
+              <w:rPr>
+                <w:rFonts w:ascii="Arial" w:hAnsi="Arial" w:cs="Arial"/>
+                <w:sz w:val="18"/>
+                <w:szCs w:val="18"/>
+                <w:lang w:val="en-US"/>
+              </w:rPr>
+            </w:pPr>
+            <w:r>
+              <w:rPr>
+                <w:rFonts w:ascii="Arial" w:hAnsi="Arial" w:cs="Arial"/>
+                <w:sz w:val="18"/>
+                <w:szCs w:val="18"/>
+                <w:lang w:val="en-US"/>
+              </w:rPr>
+              <w:t>93.75</w:t>
+            </w:r>
+          </w:p>
+        </w:tc>
+      </w:tr>
+      <w:tr>
+        <w:tc>
+          <w:tcPr>
+            <w:tcW w:w="5386" w:type="dxa"/>
+          </w:tcPr>
+          <w:p>
+            <w:pPr>
+              <w:spacing w:before="80" w:after="80"/>
+              <w:rPr>
+                <w:rFonts w:ascii="Arial" w:hAnsi="Arial" w:cs="Arial"/>
+                <w:sz w:val="18"/>
+                <w:szCs w:val="18"/>
+                <w:lang w:val="en-US"/>
+              </w:rPr>
+            </w:pPr>
+            <w:r>
+              <w:rPr>
+                <w:rFonts w:ascii="Arial" w:hAnsi="Arial" w:cs="Arial"/>
+                <w:sz w:val="18"/>
+                <w:szCs w:val="18"/>
+                <w:lang w:val="en-US"/>
+              </w:rPr>
+              <w:t>Subtract mean</w:t>
+            </w:r>
+            <w:r>
+              <w:rPr>
+                <w:rFonts w:ascii="Arial" w:hAnsi="Arial" w:cs="Arial"/>
+                <w:sz w:val="18"/>
+                <w:szCs w:val="18"/>
+                <w:lang w:val="en-US"/>
+              </w:rPr>
+              <w:t xml:space="preserve"> </w:t>
+            </w:r>
+            <w:r>
+              <w:rPr>
+                <w:rFonts w:ascii="Arial" w:hAnsi="Arial" w:cs="Arial"/>
+                <w:sz w:val="18"/>
+                <w:szCs w:val="18"/>
+                <w:lang w:val="en-US"/>
+              </w:rPr>
+              <w:t>divide std</w:t>
+            </w:r>
+            <w:r>
+              <w:rPr>
+                <w:rFonts w:ascii="Arial" w:hAnsi="Arial" w:cs="Arial"/>
+                <w:sz w:val="18"/>
+                <w:szCs w:val="18"/>
+                <w:lang w:val="en-US"/>
+              </w:rPr>
+              <w:t xml:space="preserve"> (by feature</w:t>
+            </w:r>
+            <w:r>
+              <w:rPr>
+                <w:rFonts w:ascii="Arial" w:hAnsi="Arial" w:cs="Arial"/>
+                <w:sz w:val="18"/>
+                <w:szCs w:val="18"/>
+                <w:lang w:val="en-US"/>
+              </w:rPr>
+              <w:t>s</w:t>
+            </w:r>
+            <w:r>
+              <w:rPr>
+                <w:rFonts w:ascii="Arial" w:hAnsi="Arial" w:cs="Arial"/>
+                <w:sz w:val="18"/>
+                <w:szCs w:val="18"/>
+                <w:lang w:val="en-US"/>
+              </w:rPr>
+              <w:t>)</w:t>
+            </w:r>
+          </w:p>
+        </w:tc>
+        <w:tc>
+          <w:tcPr>
+            <w:tcW w:w="1418" w:type="dxa"/>
+            <w:vAlign w:val="center"/>
+          </w:tcPr>
+          <w:p>
+            <w:pPr>
+              <w:spacing w:before="80" w:after="80"/>
+              <w:jc w:val="center"/>
+              <w:rPr>
+                <w:rFonts w:ascii="Arial" w:hAnsi="Arial" w:cs="Arial"/>
+                <w:sz w:val="18"/>
+                <w:szCs w:val="18"/>
+                <w:lang w:val="en-US"/>
+              </w:rPr>
+            </w:pPr>
+            <w:r>
+              <w:rPr>
+                <w:rFonts w:ascii="Arial" w:hAnsi="Arial" w:cs="Arial"/>
+                <w:sz w:val="18"/>
+                <w:szCs w:val="18"/>
+                <w:lang w:val="en-US"/>
+              </w:rPr>
+              <w:t>93.75</w:t>
+            </w:r>
+          </w:p>
+        </w:tc>
+      </w:tr>
+      <w:tr>
+        <w:tc>
+          <w:tcPr>
+            <w:tcW w:w="5386" w:type="dxa"/>
+          </w:tcPr>
+          <w:p>
+            <w:pPr>
+              <w:spacing w:before="80" w:after="80"/>
+              <w:rPr>
+                <w:rFonts w:ascii="Arial" w:hAnsi="Arial" w:cs="Arial"/>
+                <w:sz w:val="18"/>
+                <w:szCs w:val="18"/>
+                <w:lang w:val="en-US"/>
+              </w:rPr>
+            </w:pPr>
+            <w:r>
+              <w:rPr>
+                <w:rFonts w:ascii="Arial" w:hAnsi="Arial" w:cs="Arial"/>
+                <w:sz w:val="18"/>
+                <w:szCs w:val="18"/>
+                <w:lang w:val="en-US"/>
+              </w:rPr>
+              <w:t>Subtract mean</w:t>
+            </w:r>
+            <w:r>
+              <w:rPr>
+                <w:rFonts w:ascii="Arial" w:hAnsi="Arial" w:cs="Arial"/>
+                <w:sz w:val="18"/>
+                <w:szCs w:val="18"/>
+                <w:lang w:val="en-US"/>
+              </w:rPr>
+              <w:t xml:space="preserve"> </w:t>
+            </w:r>
+            <w:r>
+              <w:rPr>
+                <w:rFonts w:ascii="Arial" w:hAnsi="Arial" w:cs="Arial"/>
+                <w:sz w:val="18"/>
+                <w:szCs w:val="18"/>
+                <w:lang w:val="en-US"/>
+              </w:rPr>
+              <w:t>divide std</w:t>
+            </w:r>
+            <w:r>
+              <w:rPr>
+                <w:rFonts w:ascii="Arial" w:hAnsi="Arial" w:cs="Arial"/>
+                <w:sz w:val="18"/>
+                <w:szCs w:val="18"/>
+                <w:lang w:val="en-US"/>
+              </w:rPr>
+              <w:t xml:space="preserve"> (by sample</w:t>
+            </w:r>
+            <w:r>
+              <w:rPr>
+                <w:rFonts w:ascii="Arial" w:hAnsi="Arial" w:cs="Arial"/>
+                <w:sz w:val="18"/>
+                <w:szCs w:val="18"/>
+                <w:lang w:val="en-US"/>
+              </w:rPr>
+              <w:t>s</w:t>
+            </w:r>
+            <w:r>
+              <w:rPr>
+                <w:rFonts w:ascii="Arial" w:hAnsi="Arial" w:cs="Arial"/>
+                <w:sz w:val="18"/>
+                <w:szCs w:val="18"/>
+                <w:lang w:val="en-US"/>
+              </w:rPr>
+              <w:t>)</w:t>
+            </w:r>
+          </w:p>
+        </w:tc>
+        <w:tc>
+          <w:tcPr>
+            <w:tcW w:w="1418" w:type="dxa"/>
+            <w:vAlign w:val="center"/>
+          </w:tcPr>
+          <w:p>
+            <w:pPr>
+              <w:spacing w:before="80" w:after="80"/>
+              <w:jc w:val="center"/>
+              <w:rPr>
+                <w:rFonts w:ascii="Arial" w:hAnsi="Arial" w:cs="Arial"/>
+                <w:sz w:val="18"/>
+                <w:szCs w:val="18"/>
+                <w:lang w:val="en-US"/>
+              </w:rPr>
+            </w:pPr>
+            <w:r>
+              <w:rPr>
+                <w:rFonts w:ascii="Arial" w:hAnsi="Arial" w:cs="Arial"/>
+                <w:sz w:val="18"/>
+                <w:szCs w:val="18"/>
+                <w:lang w:val="en-US"/>
+              </w:rPr>
+              <w:t>93.75</w:t>
+            </w:r>
+          </w:p>
+        </w:tc>
+      </w:tr>
+      <w:tr>
+        <w:tc>
+          <w:tcPr>
+            <w:tcW w:w="5386" w:type="dxa"/>
+          </w:tcPr>
+          <w:p>
+            <w:pPr>
+              <w:spacing w:before="80" w:after="80"/>
+              <w:rPr>
+                <w:rFonts w:ascii="Arial" w:hAnsi="Arial" w:cs="Arial"/>
+                <w:sz w:val="18"/>
+                <w:szCs w:val="18"/>
+                <w:lang w:val="en-US"/>
+              </w:rPr>
+            </w:pPr>
+            <w:r>
+              <w:rPr>
+                <w:rFonts w:ascii="Arial" w:hAnsi="Arial" w:cs="Arial"/>
+                <w:sz w:val="18"/>
+                <w:szCs w:val="18"/>
+                <w:lang w:val="en-US"/>
+              </w:rPr>
+              <w:t>S</w:t>
+            </w:r>
+            <w:r>
+              <w:rPr>
+                <w:rFonts w:ascii="Arial" w:hAnsi="Arial" w:cs="Arial"/>
+                <w:sz w:val="18"/>
+                <w:szCs w:val="18"/>
+                <w:lang w:val="en-US"/>
+              </w:rPr>
+              <w:t>caling in range [</w:t>
+            </w:r>
+            <w:r>
+              <w:rPr>
+                <w:rFonts w:ascii="Arial" w:hAnsi="Arial" w:cs="Arial"/>
+                <w:sz w:val="18"/>
+                <w:szCs w:val="18"/>
+                <w:lang w:val="en-US"/>
+              </w:rPr>
+              <w:t>-1</w:t>
+            </w:r>
+            <w:r>
+              <w:rPr>
+                <w:rFonts w:ascii="Arial" w:hAnsi="Arial" w:cs="Arial"/>
+                <w:sz w:val="18"/>
+                <w:szCs w:val="18"/>
+                <w:lang w:val="en-US"/>
+              </w:rPr>
+              <w:t>; </w:t>
+            </w:r>
+            <w:r>
+              <w:rPr>
+                <w:rFonts w:ascii="Arial" w:hAnsi="Arial" w:cs="Arial"/>
+                <w:sz w:val="18"/>
+                <w:szCs w:val="18"/>
+                <w:lang w:val="en-US"/>
+              </w:rPr>
+              <w:t>1]</w:t>
+            </w:r>
+            <w:r>
+              <w:rPr>
+                <w:rFonts w:ascii="Arial" w:hAnsi="Arial" w:cs="Arial"/>
+                <w:sz w:val="18"/>
+                <w:szCs w:val="18"/>
+                <w:lang w:val="en-US"/>
+              </w:rPr>
+              <w:t xml:space="preserve"> </w:t>
+            </w:r>
+            <w:r>
+              <w:rPr>
+                <w:rFonts w:ascii="Arial" w:hAnsi="Arial" w:cs="Arial"/>
+                <w:sz w:val="18"/>
+                <w:szCs w:val="18"/>
+                <w:lang w:val="en-US"/>
+              </w:rPr>
+              <w:t>(by feature</w:t>
+            </w:r>
+            <w:r>
+              <w:rPr>
+                <w:rFonts w:ascii="Arial" w:hAnsi="Arial" w:cs="Arial"/>
+                <w:sz w:val="18"/>
+                <w:szCs w:val="18"/>
+                <w:lang w:val="en-US"/>
+              </w:rPr>
+              <w:t>s</w:t>
+            </w:r>
+            <w:r>
+              <w:rPr>
+                <w:rFonts w:ascii="Arial" w:hAnsi="Arial" w:cs="Arial"/>
+                <w:sz w:val="18"/>
+                <w:szCs w:val="18"/>
+                <w:lang w:val="en-US"/>
+              </w:rPr>
+              <w:t>)</w:t>
+            </w:r>
+          </w:p>
+        </w:tc>
+        <w:tc>
+          <w:tcPr>
+            <w:tcW w:w="1418" w:type="dxa"/>
+            <w:shd w:val="clear" w:color="auto" w:fill="E2EFD9" w:themeFill="accent6" w:themeFillTint="33"/>
+            <w:vAlign w:val="center"/>
+          </w:tcPr>
+          <w:p>
+            <w:pPr>
+              <w:spacing w:before="80" w:after="80"/>
+              <w:jc w:val="center"/>
+              <w:rPr>
+                <w:rFonts w:ascii="Arial" w:hAnsi="Arial" w:cs="Arial"/>
+                <w:b/>
+                <w:sz w:val="18"/>
+                <w:szCs w:val="18"/>
+                <w:lang w:val="en-US"/>
+              </w:rPr>
+            </w:pPr>
+            <w:r>
+              <w:rPr>
+                <w:rFonts w:ascii="Arial" w:hAnsi="Arial" w:cs="Arial"/>
+                <w:b/>
+                <w:sz w:val="18"/>
+                <w:szCs w:val="18"/>
+                <w:lang w:val="en-US"/>
+              </w:rPr>
+              <w:t>96.25</w:t>
+            </w:r>
+          </w:p>
+        </w:tc>
+      </w:tr>
+      <w:tr>
+        <w:tc>
+          <w:tcPr>
+            <w:tcW w:w="5386" w:type="dxa"/>
+          </w:tcPr>
+          <w:p>
+            <w:pPr>
+              <w:spacing w:before="80" w:after="80"/>
+              <w:rPr>
+                <w:rFonts w:ascii="Arial" w:hAnsi="Arial" w:cs="Arial"/>
+                <w:sz w:val="18"/>
+                <w:szCs w:val="18"/>
+                <w:lang w:val="en-US"/>
+              </w:rPr>
+            </w:pPr>
+            <w:r>
+              <w:rPr>
+                <w:rFonts w:ascii="Arial" w:hAnsi="Arial" w:cs="Arial"/>
+                <w:sz w:val="18"/>
+                <w:szCs w:val="18"/>
+                <w:lang w:val="en-US"/>
+              </w:rPr>
+              <w:t>S</w:t>
+            </w:r>
+            <w:r>
+              <w:rPr>
+                <w:rFonts w:ascii="Arial" w:hAnsi="Arial" w:cs="Arial"/>
+                <w:sz w:val="18"/>
+                <w:szCs w:val="18"/>
+                <w:lang w:val="en-US"/>
+              </w:rPr>
+              <w:t>caling in range [</w:t>
+            </w:r>
+            <w:r>
+              <w:rPr>
+                <w:rFonts w:ascii="Arial" w:hAnsi="Arial" w:cs="Arial"/>
+                <w:sz w:val="18"/>
+                <w:szCs w:val="18"/>
+                <w:lang w:val="en-US"/>
+              </w:rPr>
+              <w:t>-1; </w:t>
+            </w:r>
+            <w:r>
+              <w:rPr>
+                <w:rFonts w:ascii="Arial" w:hAnsi="Arial" w:cs="Arial"/>
+                <w:sz w:val="18"/>
+                <w:szCs w:val="18"/>
+                <w:lang w:val="en-US"/>
+              </w:rPr>
+              <w:t>1]</w:t>
+            </w:r>
+            <w:r>
+              <w:rPr>
+                <w:rFonts w:ascii="Arial" w:hAnsi="Arial" w:cs="Arial"/>
+                <w:sz w:val="18"/>
+                <w:szCs w:val="18"/>
+                <w:lang w:val="en-US"/>
+              </w:rPr>
+              <w:t xml:space="preserve"> </w:t>
+            </w:r>
+            <w:r>
+              <w:rPr>
+                <w:rFonts w:ascii="Arial" w:hAnsi="Arial" w:cs="Arial"/>
+                <w:sz w:val="18"/>
+                <w:szCs w:val="18"/>
+                <w:lang w:val="en-US"/>
+              </w:rPr>
+              <w:t>(by sample</w:t>
+            </w:r>
+            <w:r>
+              <w:rPr>
+                <w:rFonts w:ascii="Arial" w:hAnsi="Arial" w:cs="Arial"/>
+                <w:sz w:val="18"/>
+                <w:szCs w:val="18"/>
+                <w:lang w:val="en-US"/>
+              </w:rPr>
+              <w:t>s</w:t>
+            </w:r>
+            <w:r>
+              <w:rPr>
+                <w:rFonts w:ascii="Arial" w:hAnsi="Arial" w:cs="Arial"/>
+                <w:sz w:val="18"/>
+                <w:szCs w:val="18"/>
+                <w:lang w:val="en-US"/>
+              </w:rPr>
+              <w:t>)</w:t>
+            </w:r>
+          </w:p>
+        </w:tc>
+        <w:tc>
+          <w:tcPr>
+            <w:tcW w:w="1418" w:type="dxa"/>
+            <w:vAlign w:val="center"/>
+          </w:tcPr>
+          <w:p>
+            <w:pPr>
+              <w:spacing w:before="80" w:after="80"/>
+              <w:jc w:val="center"/>
+              <w:rPr>
+                <w:rFonts w:ascii="Arial" w:hAnsi="Arial" w:cs="Arial"/>
+                <w:sz w:val="18"/>
+                <w:szCs w:val="18"/>
+                <w:lang w:val="en-US"/>
+              </w:rPr>
+            </w:pPr>
+            <w:r>
+              <w:rPr>
+                <w:rFonts w:ascii="Arial" w:hAnsi="Arial" w:cs="Arial"/>
+                <w:sz w:val="18"/>
+                <w:szCs w:val="18"/>
+                <w:lang w:val="en-US"/>
+              </w:rPr>
+              <w:t>93.75</w:t>
+            </w:r>
+          </w:p>
+        </w:tc>
+      </w:tr>
+    </w:tbl>
+    <w:p>
+      <w:pPr>
+        <w:spacing w:before="160" w:line="240" w:lineRule="auto"/>
+        <w:jc w:val="center"/>
+        <w:rPr>
+          <w:rFonts w:ascii="Arial" w:hAnsi="Arial" w:cs="Arial"/>
+          <w:lang w:val="en-US"/>
+        </w:rPr>
+      </w:pPr>
+    </w:p>
+    <w:p>
+      <w:pPr>
+        <w:spacing w:before="160" w:line="240" w:lineRule="auto"/>
+        <w:jc w:val="both"/>
+        <w:rPr>
+          <w:rFonts w:ascii="Arial" w:hAnsi="Arial" w:cs="Arial"/>
+          <w:lang w:val="en-US"/>
+        </w:rPr>
+      </w:pPr>
+      <w:r>
+        <w:rPr>
+          <w:rFonts w:ascii="Arial" w:hAnsi="Arial" w:cs="Arial"/>
+        </w:rPr>
+        <w:t>PCA (Principal Component Analysis)</w:t>
+      </w:r>
+      <w:r>
+        <w:rPr>
+          <w:rFonts w:ascii="Arial" w:hAnsi="Arial" w:cs="Arial"/>
+          <w:lang w:val="en-US"/>
+        </w:rPr>
+        <w:t>.</w:t>
+      </w:r>
+    </w:p>
+    <w:p>
+      <w:pPr>
+        <w:spacing w:before="160" w:line="240" w:lineRule="auto"/>
+        <w:jc w:val="both"/>
+        <w:rPr>
+          <w:rFonts w:ascii="Arial" w:hAnsi="Arial" w:cs="Arial"/>
+        </w:rPr>
+      </w:pPr>
+      <w:r>
+        <w:rPr>
+          <w:rFonts w:ascii="Arial" w:hAnsi="Arial" w:cs="Arial"/>
+        </w:rPr>
+        <w:t>The principal component analysis method (PCA) is one of the main ways to reduce data dimension by losing the least amount of information.</w:t>
+      </w:r>
+      <w:r>
+        <w:rPr>
+          <w:rFonts w:ascii="Arial" w:hAnsi="Arial" w:cs="Arial"/>
+          <w:lang w:val="en-US"/>
+        </w:rPr>
+        <w:t xml:space="preserve"> </w:t>
+      </w:r>
+      <w:r>
+        <w:rPr>
+          <w:rFonts w:ascii="Arial" w:hAnsi="Arial" w:cs="Arial"/>
+        </w:rPr>
+        <w:t>The calculation of the principal components can be reduced to the calculation of the singular decomposition of the data matrix or to the calculation of the eigenvectors and eigenvalues of the covariance matrix of the initial data.</w:t>
+      </w:r>
+    </w:p>
+    <w:p>
+      <w:pPr>
+        <w:spacing w:before="160" w:line="240" w:lineRule="auto"/>
+        <w:jc w:val="both"/>
+        <w:rPr>
+          <w:rFonts w:ascii="Arial" w:hAnsi="Arial" w:cs="Arial"/>
+          <w:lang w:val="en-US"/>
+        </w:rPr>
+      </w:pPr>
+      <w:r>
+        <w:rPr>
+          <w:rFonts w:ascii="Arial" w:hAnsi="Arial" w:cs="Arial"/>
+          <w:lang w:val="en-US"/>
+        </w:rPr>
+        <w:t xml:space="preserve">PCA method build </w:t>
+      </w:r>
+      <w:r>
+        <w:rPr>
+          <w:rFonts w:ascii="Arial" w:hAnsi="Arial" w:cs="Arial"/>
+          <w:color w:val="000000"/>
+        </w:rPr>
+        <w:t>for different values of pca energy</w:t>
+      </w:r>
+      <w:r>
+        <w:rPr>
+          <w:rFonts w:ascii="Arial" w:hAnsi="Arial" w:cs="Arial"/>
+          <w:color w:val="000000"/>
+          <w:lang w:val="en-US"/>
+        </w:rPr>
+        <w:t xml:space="preserve"> parameter</w:t>
+      </w:r>
+      <w:r>
+        <w:rPr>
+          <w:rFonts w:ascii="Arial" w:hAnsi="Arial" w:cs="Arial"/>
+          <w:color w:val="000000"/>
+        </w:rPr>
+        <w:t xml:space="preserve"> (0.95, 0.98, 0.99, and 1.00)</w:t>
+      </w:r>
+      <w:r>
+        <w:rPr>
+          <w:rFonts w:ascii="Arial" w:hAnsi="Arial" w:cs="Arial"/>
+          <w:color w:val="000000"/>
+          <w:lang w:val="en-US"/>
+        </w:rPr>
+        <w:t xml:space="preserve">. After algorithm execution </w:t>
+      </w:r>
+      <w:r>
+        <w:rPr>
+          <w:rFonts w:ascii="Arial" w:hAnsi="Arial" w:cs="Arial"/>
+          <w:color w:val="000000"/>
+          <w:lang w:val="en-US"/>
+        </w:rPr>
+        <w:t>reduced dimensions</w:t>
+      </w:r>
+      <w:r>
+        <w:rPr>
+          <w:rFonts w:ascii="Arial" w:hAnsi="Arial" w:cs="Arial"/>
+          <w:color w:val="000000"/>
+          <w:lang w:val="en-US"/>
+        </w:rPr>
+        <w:t xml:space="preserve"> of data</w:t>
+      </w:r>
+      <w:r>
+        <w:rPr>
+          <w:rFonts w:ascii="Arial" w:hAnsi="Arial" w:cs="Arial"/>
+          <w:color w:val="000000"/>
+          <w:lang w:val="en-US"/>
+        </w:rPr>
+        <w:t>:</w:t>
+      </w:r>
+    </w:p>
+    <w:p>
+      <w:pPr>
+        <w:pStyle w:val="HTML"/>
+        <w:shd w:val="clear" w:color="auto" w:fill="FFFFFF"/>
+        <w:wordWrap w:val="0"/>
+        <w:ind w:left="1418"/>
+        <w:textAlignment w:val="baseline"/>
+        <w:rPr>
+          <w:color w:val="000000"/>
+          <w:sz w:val="21"/>
+          <w:szCs w:val="21"/>
+        </w:rPr>
+      </w:pPr>
+      <w:r>
+        <w:rPr>
+          <w:color w:val="000000"/>
+          <w:sz w:val="21"/>
+          <w:szCs w:val="21"/>
+        </w:rPr>
+        <w:t>(400, 10304) Original array size</w:t>
+      </w:r>
+    </w:p>
+    <w:p>
+      <w:pPr>
+        <w:pStyle w:val="HTML"/>
+        <w:shd w:val="clear" w:color="auto" w:fill="FFFFFF"/>
+        <w:wordWrap w:val="0"/>
+        <w:ind w:left="1418"/>
+        <w:textAlignment w:val="baseline"/>
+        <w:rPr>
+          <w:color w:val="000000"/>
+          <w:sz w:val="21"/>
+          <w:szCs w:val="21"/>
+        </w:rPr>
+      </w:pPr>
+      <w:r>
+        <w:rPr>
+          <w:color w:val="000000"/>
+          <w:sz w:val="21"/>
+          <w:szCs w:val="21"/>
+        </w:rPr>
+        <w:t xml:space="preserve">(400, 190)   </w:t>
+      </w:r>
+      <w:r>
+        <w:rPr>
+          <w:color w:val="000000"/>
+          <w:sz w:val="21"/>
+          <w:szCs w:val="21"/>
+          <w:lang w:val="en-US"/>
+        </w:rPr>
+        <w:t xml:space="preserve">for </w:t>
+      </w:r>
+      <w:r>
+        <w:rPr>
+          <w:color w:val="000000"/>
+          <w:sz w:val="21"/>
+          <w:szCs w:val="21"/>
+        </w:rPr>
+        <w:t xml:space="preserve">pca energy </w:t>
+      </w:r>
+      <w:r>
+        <w:rPr>
+          <w:color w:val="000000"/>
+          <w:sz w:val="21"/>
+          <w:szCs w:val="21"/>
+        </w:rPr>
+        <w:t>0.95</w:t>
+      </w:r>
+    </w:p>
+    <w:p>
+      <w:pPr>
+        <w:pStyle w:val="HTML"/>
+        <w:shd w:val="clear" w:color="auto" w:fill="FFFFFF"/>
+        <w:wordWrap w:val="0"/>
+        <w:ind w:left="1418"/>
+        <w:textAlignment w:val="baseline"/>
+        <w:rPr>
+          <w:color w:val="000000"/>
+          <w:sz w:val="21"/>
+          <w:szCs w:val="21"/>
+        </w:rPr>
+      </w:pPr>
+      <w:r>
+        <w:rPr>
+          <w:color w:val="000000"/>
+          <w:sz w:val="21"/>
+          <w:szCs w:val="21"/>
+        </w:rPr>
+        <w:t xml:space="preserve">(400, 279)   </w:t>
+      </w:r>
+      <w:r>
+        <w:rPr>
+          <w:color w:val="000000"/>
+          <w:sz w:val="21"/>
+          <w:szCs w:val="21"/>
+          <w:lang w:val="en-US"/>
+        </w:rPr>
+        <w:t xml:space="preserve">for </w:t>
+      </w:r>
+      <w:r>
+        <w:rPr>
+          <w:color w:val="000000"/>
+          <w:sz w:val="21"/>
+          <w:szCs w:val="21"/>
+        </w:rPr>
+        <w:t xml:space="preserve">pca energy </w:t>
+      </w:r>
+      <w:r>
+        <w:rPr>
+          <w:color w:val="000000"/>
+          <w:sz w:val="21"/>
+          <w:szCs w:val="21"/>
+        </w:rPr>
+        <w:t>0.98</w:t>
+      </w:r>
+    </w:p>
+    <w:p>
+      <w:pPr>
+        <w:pStyle w:val="HTML"/>
+        <w:shd w:val="clear" w:color="auto" w:fill="FFFFFF"/>
+        <w:wordWrap w:val="0"/>
+        <w:ind w:left="1418"/>
+        <w:textAlignment w:val="baseline"/>
+        <w:rPr>
+          <w:color w:val="000000"/>
+          <w:sz w:val="21"/>
+          <w:szCs w:val="21"/>
+        </w:rPr>
+      </w:pPr>
+      <w:r>
+        <w:rPr>
+          <w:color w:val="000000"/>
+          <w:sz w:val="21"/>
+          <w:szCs w:val="21"/>
+        </w:rPr>
+        <w:t xml:space="preserve">(400, 325)   </w:t>
+      </w:r>
+      <w:r>
+        <w:rPr>
+          <w:color w:val="000000"/>
+          <w:sz w:val="21"/>
+          <w:szCs w:val="21"/>
+          <w:lang w:val="en-US"/>
+        </w:rPr>
+        <w:t xml:space="preserve">for </w:t>
+      </w:r>
+      <w:r>
+        <w:rPr>
+          <w:color w:val="000000"/>
+          <w:sz w:val="21"/>
+          <w:szCs w:val="21"/>
+        </w:rPr>
+        <w:t xml:space="preserve">pca energy </w:t>
+      </w:r>
+      <w:r>
+        <w:rPr>
+          <w:color w:val="000000"/>
+          <w:sz w:val="21"/>
+          <w:szCs w:val="21"/>
+        </w:rPr>
+        <w:t>0.99</w:t>
+      </w:r>
+    </w:p>
+    <w:p>
+      <w:pPr>
+        <w:pStyle w:val="HTML"/>
+        <w:shd w:val="clear" w:color="auto" w:fill="FFFFFF"/>
+        <w:wordWrap w:val="0"/>
+        <w:ind w:left="1418"/>
+        <w:textAlignment w:val="baseline"/>
+        <w:rPr>
+          <w:color w:val="000000"/>
+          <w:sz w:val="21"/>
+          <w:szCs w:val="21"/>
+          <w:lang w:val="en-US"/>
+        </w:rPr>
+      </w:pPr>
+      <w:r>
+        <w:rPr>
+          <w:color w:val="000000"/>
+          <w:sz w:val="21"/>
+          <w:szCs w:val="21"/>
+        </w:rPr>
+        <w:t xml:space="preserve">(400, 416)   </w:t>
+      </w:r>
+      <w:r>
+        <w:rPr>
+          <w:color w:val="000000"/>
+          <w:sz w:val="21"/>
+          <w:szCs w:val="21"/>
+          <w:lang w:val="en-US"/>
+        </w:rPr>
+        <w:t xml:space="preserve">for </w:t>
+      </w:r>
+      <w:r>
+        <w:rPr>
+          <w:color w:val="000000"/>
+          <w:sz w:val="21"/>
+          <w:szCs w:val="21"/>
+        </w:rPr>
+        <w:t xml:space="preserve">pca energy </w:t>
+      </w:r>
+      <w:r>
+        <w:rPr>
+          <w:color w:val="000000"/>
+          <w:sz w:val="21"/>
+          <w:szCs w:val="21"/>
+        </w:rPr>
+        <w:t>1.0</w:t>
+      </w:r>
+      <w:r>
+        <w:rPr>
+          <w:color w:val="000000"/>
+          <w:sz w:val="21"/>
+          <w:szCs w:val="21"/>
+          <w:lang w:val="en-US"/>
+        </w:rPr>
+        <w:t>0</w:t>
+      </w:r>
+    </w:p>
+    <w:p>
+      <w:pPr>
+        <w:pStyle w:val="HTML"/>
+        <w:shd w:val="clear" w:color="auto" w:fill="FFFFFF"/>
+        <w:wordWrap w:val="0"/>
+        <w:ind w:left="1418"/>
+        <w:textAlignment w:val="baseline"/>
+        <w:rPr>
+          <w:color w:val="000000"/>
+          <w:sz w:val="21"/>
+          <w:szCs w:val="21"/>
+        </w:rPr>
+      </w:pPr>
+      <w:r>
+        <w:rPr>
+          <w:color w:val="000000"/>
+          <w:sz w:val="21"/>
+          <w:szCs w:val="21"/>
+        </w:rPr>
+        <w:t>Wall time: 7min 21s</w:t>
+      </w:r>
+    </w:p>
+    <w:p>
+      <w:pPr>
+        <w:spacing w:before="160" w:line="240" w:lineRule="auto"/>
+        <w:jc w:val="both"/>
+        <w:rPr>
+          <w:rFonts w:ascii="Arial" w:hAnsi="Arial" w:cs="Arial"/>
+          <w:color w:val="000000"/>
+          <w:lang w:val="en-US"/>
+        </w:rPr>
+      </w:pPr>
+      <w:r>
+        <w:rPr>
+          <w:rFonts w:ascii="Arial" w:hAnsi="Arial" w:cs="Arial"/>
+          <w:lang w:val="en-US"/>
+        </w:rPr>
+        <w:t>M</w:t>
+      </w:r>
+      <w:r>
+        <w:rPr>
+          <w:rFonts w:ascii="Arial" w:hAnsi="Arial" w:cs="Arial"/>
+        </w:rPr>
+        <w:t>odel accuracy for different</w:t>
+      </w:r>
+      <w:r>
+        <w:rPr>
+          <w:rFonts w:ascii="Arial" w:hAnsi="Arial" w:cs="Arial"/>
+          <w:lang w:val="en-US"/>
+        </w:rPr>
+        <w:t xml:space="preserve"> data n</w:t>
+      </w:r>
+      <w:r>
+        <w:rPr>
+          <w:rFonts w:ascii="Arial" w:hAnsi="Arial" w:cs="Arial"/>
+          <w:lang w:val="en-US"/>
+        </w:rPr>
+        <w:t>ormalization</w:t>
+      </w:r>
+      <w:r>
+        <w:rPr>
+          <w:rFonts w:ascii="Arial" w:hAnsi="Arial" w:cs="Arial"/>
+          <w:lang w:val="en-US"/>
+        </w:rPr>
+        <w:t xml:space="preserve"> and </w:t>
+      </w:r>
+      <w:r>
+        <w:rPr>
+          <w:rFonts w:ascii="Arial" w:hAnsi="Arial" w:cs="Arial"/>
+          <w:color w:val="000000"/>
+        </w:rPr>
+        <w:t>pca energy</w:t>
+      </w:r>
+      <w:r>
+        <w:rPr>
+          <w:rFonts w:ascii="Arial" w:hAnsi="Arial" w:cs="Arial"/>
+          <w:color w:val="000000"/>
+          <w:lang w:val="en-US"/>
+        </w:rPr>
+        <w:t>:</w:t>
+      </w:r>
+    </w:p>
+    <w:tbl>
+      <w:tblPr>
+        <w:tblStyle w:val="a9"/>
+        <w:tblW w:w="0" w:type="auto"/>
+        <w:jc w:val="center"/>
+        <w:tblLook w:val="04A0" w:firstRow="1" w:lastRow="0" w:firstColumn="1" w:lastColumn="0" w:noHBand="0" w:noVBand="1"/>
+      </w:tblPr>
+      <w:tblGrid>
+        <w:gridCol w:w="3804"/>
+        <w:gridCol w:w="944"/>
+        <w:gridCol w:w="944"/>
+        <w:gridCol w:w="944"/>
+        <w:gridCol w:w="972"/>
+      </w:tblGrid>
+      <w:tr>
+        <w:trPr>
+          <w:jc w:val="center"/>
+        </w:trPr>
+        <w:tc>
+          <w:tcPr>
+            <w:tcW w:w="7608" w:type="dxa"/>
+            <w:gridSpan w:val="5"/>
+            <w:shd w:val="clear" w:color="auto" w:fill="B4C6E7" w:themeFill="accent1" w:themeFillTint="66"/>
+          </w:tcPr>
+          <w:p>
+            <w:pPr>
+              <w:spacing w:before="80" w:after="80"/>
+              <w:jc w:val="center"/>
+              <w:rPr>
+                <w:rFonts w:ascii="Arial" w:hAnsi="Arial" w:cs="Arial"/>
+                <w:sz w:val="18"/>
+                <w:szCs w:val="18"/>
+                <w:lang w:val="en-US"/>
+              </w:rPr>
+            </w:pPr>
+            <w:r>
+              <w:rPr>
+                <w:rFonts w:ascii="Arial" w:hAnsi="Arial" w:cs="Arial"/>
+                <w:b/>
+                <w:sz w:val="18"/>
+                <w:szCs w:val="18"/>
+                <w:lang w:val="en-US"/>
+              </w:rPr>
+              <w:t xml:space="preserve">Accuracy, </w:t>
+            </w:r>
+            <w:r>
+              <w:rPr>
+                <w:rFonts w:ascii="Arial" w:hAnsi="Arial" w:cs="Arial"/>
+                <w:b/>
+                <w:sz w:val="18"/>
+                <w:szCs w:val="18"/>
+              </w:rPr>
+              <w:t>%</w:t>
+            </w:r>
+          </w:p>
+        </w:tc>
+      </w:tr>
+      <w:tr>
+        <w:trPr>
+          <w:jc w:val="center"/>
+        </w:trPr>
+        <w:tc>
+          <w:tcPr>
+            <w:tcW w:w="3804" w:type="dxa"/>
+            <w:vMerge w:val="restart"/>
+            <w:shd w:val="clear" w:color="auto" w:fill="B4C6E7" w:themeFill="accent1" w:themeFillTint="66"/>
+            <w:vAlign w:val="center"/>
+          </w:tcPr>
+          <w:p>
+            <w:pPr>
+              <w:spacing w:before="80" w:after="80"/>
+              <w:jc w:val="center"/>
+              <w:rPr>
+                <w:rFonts w:ascii="Arial" w:hAnsi="Arial" w:cs="Arial"/>
+                <w:b/>
+                <w:sz w:val="18"/>
+                <w:szCs w:val="18"/>
+                <w:lang w:val="en-US"/>
+              </w:rPr>
+            </w:pPr>
+            <w:r>
+              <w:rPr>
+                <w:rFonts w:ascii="Arial" w:hAnsi="Arial" w:cs="Arial"/>
+                <w:b/>
+                <w:sz w:val="18"/>
+                <w:szCs w:val="18"/>
+                <w:lang w:val="en-US"/>
+              </w:rPr>
+              <w:t>Normalization</w:t>
+            </w:r>
+          </w:p>
+        </w:tc>
+        <w:tc>
+          <w:tcPr>
+            <w:tcW w:w="3804" w:type="dxa"/>
+            <w:gridSpan w:val="4"/>
+            <w:shd w:val="clear" w:color="auto" w:fill="B4C6E7" w:themeFill="accent1" w:themeFillTint="66"/>
+          </w:tcPr>
+          <w:p>
+            <w:pPr>
+              <w:spacing w:before="80" w:after="80"/>
+              <w:jc w:val="center"/>
+              <w:rPr>
+                <w:rFonts w:ascii="Arial" w:hAnsi="Arial" w:cs="Arial"/>
+                <w:b/>
+                <w:sz w:val="18"/>
+                <w:szCs w:val="18"/>
+                <w:lang w:val="en-US"/>
+              </w:rPr>
+            </w:pPr>
+            <w:r>
+              <w:rPr>
+                <w:rFonts w:ascii="Arial" w:hAnsi="Arial" w:cs="Arial"/>
+                <w:b/>
+                <w:sz w:val="18"/>
+                <w:szCs w:val="18"/>
+                <w:lang w:val="en-US"/>
+              </w:rPr>
+              <w:t>PCA</w:t>
+            </w:r>
+            <w:r>
+              <w:rPr>
+                <w:rFonts w:ascii="Arial" w:hAnsi="Arial" w:cs="Arial"/>
+                <w:b/>
+                <w:sz w:val="18"/>
+                <w:szCs w:val="18"/>
+                <w:lang w:val="en-US"/>
+              </w:rPr>
+              <w:t xml:space="preserve"> energy</w:t>
+            </w:r>
+          </w:p>
+        </w:tc>
+      </w:tr>
+      <w:tr>
+        <w:trPr>
+          <w:jc w:val="center"/>
+        </w:trPr>
+        <w:tc>
+          <w:tcPr>
+            <w:tcW w:w="3804" w:type="dxa"/>
+            <w:vMerge/>
+            <w:shd w:val="clear" w:color="auto" w:fill="B4C6E7" w:themeFill="accent1" w:themeFillTint="66"/>
+            <w:vAlign w:val="center"/>
+          </w:tcPr>
+          <w:p>
+            <w:pPr>
+              <w:spacing w:before="80" w:after="80"/>
+              <w:jc w:val="center"/>
+              <w:rPr>
+                <w:rFonts w:ascii="Arial" w:hAnsi="Arial" w:cs="Arial"/>
+                <w:b/>
+                <w:sz w:val="18"/>
+                <w:szCs w:val="18"/>
+                <w:lang w:val="en-US"/>
+              </w:rPr>
+            </w:pPr>
+          </w:p>
+        </w:tc>
+        <w:tc>
+          <w:tcPr>
+            <w:tcW w:w="944" w:type="dxa"/>
+            <w:shd w:val="clear" w:color="auto" w:fill="B4C6E7" w:themeFill="accent1" w:themeFillTint="66"/>
+          </w:tcPr>
+          <w:p>
+            <w:pPr>
+              <w:spacing w:before="80" w:after="80"/>
+              <w:jc w:val="center"/>
+              <w:rPr>
+                <w:rFonts w:ascii="Arial" w:hAnsi="Arial" w:cs="Arial"/>
+                <w:b/>
+                <w:sz w:val="18"/>
+                <w:szCs w:val="18"/>
+                <w:lang w:val="en-US"/>
+              </w:rPr>
+            </w:pPr>
+            <w:r>
+              <w:rPr>
+                <w:rFonts w:ascii="Arial" w:hAnsi="Arial" w:cs="Arial"/>
+                <w:b/>
+                <w:sz w:val="18"/>
+                <w:szCs w:val="18"/>
+                <w:lang w:val="en-US"/>
+              </w:rPr>
+              <w:t>0.95</w:t>
+            </w:r>
+          </w:p>
+        </w:tc>
+        <w:tc>
+          <w:tcPr>
+            <w:tcW w:w="944" w:type="dxa"/>
+            <w:shd w:val="clear" w:color="auto" w:fill="B4C6E7" w:themeFill="accent1" w:themeFillTint="66"/>
+          </w:tcPr>
+          <w:p>
+            <w:pPr>
+              <w:spacing w:before="80" w:after="80"/>
+              <w:jc w:val="center"/>
+              <w:rPr>
+                <w:rFonts w:ascii="Arial" w:hAnsi="Arial" w:cs="Arial"/>
+                <w:b/>
+                <w:sz w:val="18"/>
+                <w:szCs w:val="18"/>
+                <w:lang w:val="en-US"/>
+              </w:rPr>
+            </w:pPr>
+            <w:r>
+              <w:rPr>
+                <w:rFonts w:ascii="Arial" w:hAnsi="Arial" w:cs="Arial"/>
+                <w:b/>
+                <w:sz w:val="18"/>
+                <w:szCs w:val="18"/>
+                <w:lang w:val="en-US"/>
+              </w:rPr>
+              <w:t>0.98</w:t>
+            </w:r>
+          </w:p>
+        </w:tc>
+        <w:tc>
+          <w:tcPr>
+            <w:tcW w:w="944" w:type="dxa"/>
+            <w:shd w:val="clear" w:color="auto" w:fill="B4C6E7" w:themeFill="accent1" w:themeFillTint="66"/>
+          </w:tcPr>
+          <w:p>
+            <w:pPr>
+              <w:spacing w:before="80" w:after="80"/>
+              <w:jc w:val="center"/>
+              <w:rPr>
+                <w:rFonts w:ascii="Arial" w:hAnsi="Arial" w:cs="Arial"/>
+                <w:b/>
+                <w:sz w:val="18"/>
+                <w:szCs w:val="18"/>
+                <w:lang w:val="en-US"/>
+              </w:rPr>
+            </w:pPr>
+            <w:r>
+              <w:rPr>
+                <w:rFonts w:ascii="Arial" w:hAnsi="Arial" w:cs="Arial"/>
+                <w:b/>
+                <w:sz w:val="18"/>
+                <w:szCs w:val="18"/>
+                <w:lang w:val="en-US"/>
+              </w:rPr>
+              <w:t>0.99</w:t>
+            </w:r>
+          </w:p>
+        </w:tc>
+        <w:tc>
+          <w:tcPr>
+            <w:tcW w:w="972" w:type="dxa"/>
+            <w:shd w:val="clear" w:color="auto" w:fill="B4C6E7" w:themeFill="accent1" w:themeFillTint="66"/>
+            <w:vAlign w:val="center"/>
+          </w:tcPr>
+          <w:p>
+            <w:pPr>
+              <w:spacing w:before="80" w:after="80"/>
+              <w:jc w:val="center"/>
+              <w:rPr>
+                <w:rFonts w:ascii="Arial" w:hAnsi="Arial" w:cs="Arial"/>
+                <w:b/>
+                <w:sz w:val="18"/>
+                <w:szCs w:val="18"/>
+                <w:lang w:val="en-US"/>
+              </w:rPr>
+            </w:pPr>
+            <w:r>
+              <w:rPr>
+                <w:rFonts w:ascii="Arial" w:hAnsi="Arial" w:cs="Arial"/>
+                <w:b/>
+                <w:sz w:val="18"/>
+                <w:szCs w:val="18"/>
+                <w:lang w:val="en-US"/>
+              </w:rPr>
+              <w:t>1.00</w:t>
+            </w:r>
+          </w:p>
+        </w:tc>
+      </w:tr>
+      <w:tr>
+        <w:trPr>
+          <w:jc w:val="center"/>
+        </w:trPr>
+        <w:tc>
+          <w:tcPr>
+            <w:tcW w:w="3804" w:type="dxa"/>
+          </w:tcPr>
+          <w:p>
+            <w:pPr>
+              <w:spacing w:before="80" w:after="80"/>
+              <w:rPr>
+                <w:rFonts w:ascii="Arial" w:hAnsi="Arial" w:cs="Arial"/>
+                <w:sz w:val="18"/>
+                <w:szCs w:val="18"/>
+                <w:lang w:val="en-US"/>
+              </w:rPr>
+            </w:pPr>
+            <w:r>
+              <w:rPr>
+                <w:rFonts w:ascii="Arial" w:hAnsi="Arial" w:cs="Arial"/>
+                <w:sz w:val="18"/>
+                <w:szCs w:val="18"/>
+                <w:lang w:val="en-US"/>
+              </w:rPr>
+              <w:t>Subtract mean</w:t>
+            </w:r>
+            <w:r>
+              <w:rPr>
+                <w:rFonts w:ascii="Arial" w:hAnsi="Arial" w:cs="Arial"/>
+                <w:sz w:val="18"/>
+                <w:szCs w:val="18"/>
+                <w:lang w:val="en-US"/>
+              </w:rPr>
+              <w:t xml:space="preserve"> (by feature</w:t>
+            </w:r>
+            <w:r>
+              <w:rPr>
+                <w:rFonts w:ascii="Arial" w:hAnsi="Arial" w:cs="Arial"/>
+                <w:sz w:val="18"/>
+                <w:szCs w:val="18"/>
+                <w:lang w:val="en-US"/>
+              </w:rPr>
+              <w:t>s</w:t>
+            </w:r>
+            <w:r>
+              <w:rPr>
+                <w:rFonts w:ascii="Arial" w:hAnsi="Arial" w:cs="Arial"/>
+                <w:sz w:val="18"/>
+                <w:szCs w:val="18"/>
+                <w:lang w:val="en-US"/>
+              </w:rPr>
+              <w:t>)</w:t>
+            </w:r>
+          </w:p>
+        </w:tc>
+        <w:tc>
+          <w:tcPr>
+            <w:tcW w:w="944" w:type="dxa"/>
+          </w:tcPr>
+          <w:p>
+            <w:pPr>
+              <w:spacing w:before="80" w:after="80"/>
+              <w:jc w:val="center"/>
+              <w:rPr>
+                <w:rFonts w:ascii="Arial" w:hAnsi="Arial" w:cs="Arial"/>
+                <w:sz w:val="18"/>
+                <w:szCs w:val="18"/>
+                <w:lang w:val="en-US"/>
+              </w:rPr>
+            </w:pPr>
+            <w:r>
+              <w:rPr>
+                <w:rFonts w:ascii="Arial" w:hAnsi="Arial" w:cs="Arial"/>
+                <w:sz w:val="18"/>
+                <w:szCs w:val="18"/>
+                <w:lang w:val="en-US"/>
+              </w:rPr>
+              <w:t>92.50</w:t>
+            </w:r>
+          </w:p>
+        </w:tc>
+        <w:tc>
+          <w:tcPr>
+            <w:tcW w:w="944" w:type="dxa"/>
+          </w:tcPr>
+          <w:p>
+            <w:pPr>
+              <w:spacing w:before="80" w:after="80"/>
+              <w:jc w:val="center"/>
+              <w:rPr>
+                <w:rFonts w:ascii="Arial" w:hAnsi="Arial" w:cs="Arial"/>
+                <w:sz w:val="18"/>
+                <w:szCs w:val="18"/>
+                <w:lang w:val="en-US"/>
+              </w:rPr>
+            </w:pPr>
+            <w:r>
+              <w:rPr>
+                <w:rFonts w:ascii="Arial" w:hAnsi="Arial" w:cs="Arial"/>
+                <w:sz w:val="18"/>
+                <w:szCs w:val="18"/>
+                <w:lang w:val="en-US"/>
+              </w:rPr>
+              <w:t>93.75</w:t>
+            </w:r>
+          </w:p>
+        </w:tc>
+        <w:tc>
+          <w:tcPr>
+            <w:tcW w:w="944" w:type="dxa"/>
+          </w:tcPr>
+          <w:p>
+            <w:pPr>
+              <w:spacing w:before="80" w:after="80"/>
+              <w:jc w:val="center"/>
+              <w:rPr>
+                <w:rFonts w:ascii="Arial" w:hAnsi="Arial" w:cs="Arial"/>
+                <w:sz w:val="18"/>
+                <w:szCs w:val="18"/>
+                <w:lang w:val="en-US"/>
+              </w:rPr>
+            </w:pPr>
+            <w:r>
+              <w:rPr>
+                <w:rFonts w:ascii="Arial" w:hAnsi="Arial" w:cs="Arial"/>
+                <w:sz w:val="18"/>
+                <w:szCs w:val="18"/>
+                <w:lang w:val="en-US"/>
+              </w:rPr>
+              <w:t>95.00</w:t>
+            </w:r>
+          </w:p>
+        </w:tc>
+        <w:tc>
+          <w:tcPr>
+            <w:tcW w:w="972" w:type="dxa"/>
+            <w:vAlign w:val="center"/>
+          </w:tcPr>
+          <w:p>
+            <w:pPr>
+              <w:spacing w:before="80" w:after="80"/>
+              <w:jc w:val="center"/>
+              <w:rPr>
+                <w:rFonts w:ascii="Arial" w:hAnsi="Arial" w:cs="Arial"/>
+                <w:sz w:val="18"/>
+                <w:szCs w:val="18"/>
+                <w:lang w:val="en-US"/>
+              </w:rPr>
+            </w:pPr>
+            <w:r>
+              <w:rPr>
+                <w:rFonts w:ascii="Arial" w:hAnsi="Arial" w:cs="Arial"/>
+                <w:sz w:val="18"/>
+                <w:szCs w:val="18"/>
+                <w:lang w:val="en-US"/>
+              </w:rPr>
+              <w:t>93.75</w:t>
+            </w:r>
+          </w:p>
+        </w:tc>
+      </w:tr>
+      <w:tr>
+        <w:trPr>
+          <w:jc w:val="center"/>
+        </w:trPr>
+        <w:tc>
+          <w:tcPr>
+            <w:tcW w:w="3804" w:type="dxa"/>
+          </w:tcPr>
+          <w:p>
+            <w:pPr>
+              <w:spacing w:before="80" w:after="80"/>
+              <w:rPr>
+                <w:rFonts w:ascii="Arial" w:hAnsi="Arial" w:cs="Arial"/>
+                <w:sz w:val="18"/>
+                <w:szCs w:val="18"/>
+                <w:lang w:val="en-US"/>
+              </w:rPr>
+            </w:pPr>
+            <w:r>
+              <w:rPr>
+                <w:rFonts w:ascii="Arial" w:hAnsi="Arial" w:cs="Arial"/>
+                <w:sz w:val="18"/>
+                <w:szCs w:val="18"/>
+                <w:lang w:val="en-US"/>
+              </w:rPr>
+              <w:t>Subtract mean</w:t>
+            </w:r>
+            <w:r>
+              <w:rPr>
+                <w:rFonts w:ascii="Arial" w:hAnsi="Arial" w:cs="Arial"/>
+                <w:sz w:val="18"/>
+                <w:szCs w:val="18"/>
+                <w:lang w:val="en-US"/>
+              </w:rPr>
+              <w:t xml:space="preserve"> (by sample</w:t>
+            </w:r>
+            <w:r>
+              <w:rPr>
+                <w:rFonts w:ascii="Arial" w:hAnsi="Arial" w:cs="Arial"/>
+                <w:sz w:val="18"/>
+                <w:szCs w:val="18"/>
+                <w:lang w:val="en-US"/>
+              </w:rPr>
+              <w:t>s</w:t>
+            </w:r>
+            <w:r>
+              <w:rPr>
+                <w:rFonts w:ascii="Arial" w:hAnsi="Arial" w:cs="Arial"/>
+                <w:sz w:val="18"/>
+                <w:szCs w:val="18"/>
+                <w:lang w:val="en-US"/>
+              </w:rPr>
+              <w:t>)</w:t>
+            </w:r>
+          </w:p>
+        </w:tc>
+        <w:tc>
+          <w:tcPr>
+            <w:tcW w:w="944" w:type="dxa"/>
+          </w:tcPr>
+          <w:p>
+            <w:pPr>
+              <w:spacing w:before="80" w:after="80"/>
+              <w:jc w:val="center"/>
+              <w:rPr>
+                <w:rFonts w:ascii="Arial" w:hAnsi="Arial" w:cs="Arial"/>
+                <w:sz w:val="18"/>
+                <w:szCs w:val="18"/>
+                <w:lang w:val="en-US"/>
+              </w:rPr>
+            </w:pPr>
+            <w:r>
+              <w:rPr>
+                <w:rFonts w:ascii="Arial" w:hAnsi="Arial" w:cs="Arial"/>
+                <w:sz w:val="18"/>
+                <w:szCs w:val="18"/>
+                <w:lang w:val="en-US"/>
+              </w:rPr>
+              <w:t>92.50</w:t>
+            </w:r>
+          </w:p>
+        </w:tc>
+        <w:tc>
+          <w:tcPr>
+            <w:tcW w:w="944" w:type="dxa"/>
+          </w:tcPr>
+          <w:p>
+            <w:pPr>
+              <w:spacing w:before="80" w:after="80"/>
+              <w:jc w:val="center"/>
+              <w:rPr>
+                <w:rFonts w:ascii="Arial" w:hAnsi="Arial" w:cs="Arial"/>
+                <w:sz w:val="18"/>
+                <w:szCs w:val="18"/>
+                <w:lang w:val="en-US"/>
+              </w:rPr>
+            </w:pPr>
+            <w:r>
+              <w:rPr>
+                <w:rFonts w:ascii="Arial" w:hAnsi="Arial" w:cs="Arial"/>
+                <w:sz w:val="18"/>
+                <w:szCs w:val="18"/>
+                <w:lang w:val="en-US"/>
+              </w:rPr>
+              <w:t>93.75</w:t>
+            </w:r>
+          </w:p>
+        </w:tc>
+        <w:tc>
+          <w:tcPr>
+            <w:tcW w:w="944" w:type="dxa"/>
+          </w:tcPr>
+          <w:p>
+            <w:pPr>
+              <w:spacing w:before="80" w:after="80"/>
+              <w:jc w:val="center"/>
+              <w:rPr>
+                <w:rFonts w:ascii="Arial" w:hAnsi="Arial" w:cs="Arial"/>
+                <w:sz w:val="18"/>
+                <w:szCs w:val="18"/>
+                <w:lang w:val="en-US"/>
+              </w:rPr>
+            </w:pPr>
+            <w:r>
+              <w:rPr>
+                <w:rFonts w:ascii="Arial" w:hAnsi="Arial" w:cs="Arial"/>
+                <w:sz w:val="18"/>
+                <w:szCs w:val="18"/>
+                <w:lang w:val="en-US"/>
+              </w:rPr>
+              <w:t>95.00</w:t>
+            </w:r>
+          </w:p>
+        </w:tc>
+        <w:tc>
+          <w:tcPr>
+            <w:tcW w:w="972" w:type="dxa"/>
+            <w:vAlign w:val="center"/>
+          </w:tcPr>
+          <w:p>
+            <w:pPr>
+              <w:spacing w:before="80" w:after="80"/>
+              <w:jc w:val="center"/>
+              <w:rPr>
+                <w:rFonts w:ascii="Arial" w:hAnsi="Arial" w:cs="Arial"/>
+                <w:sz w:val="18"/>
+                <w:szCs w:val="18"/>
+                <w:lang w:val="en-US"/>
+              </w:rPr>
+            </w:pPr>
+            <w:r>
+              <w:rPr>
+                <w:rFonts w:ascii="Arial" w:hAnsi="Arial" w:cs="Arial"/>
+                <w:sz w:val="18"/>
+                <w:szCs w:val="18"/>
+                <w:lang w:val="en-US"/>
+              </w:rPr>
+              <w:t>93.75</w:t>
+            </w:r>
+          </w:p>
+        </w:tc>
+      </w:tr>
+      <w:tr>
+        <w:trPr>
+          <w:jc w:val="center"/>
+        </w:trPr>
+        <w:tc>
+          <w:tcPr>
+            <w:tcW w:w="3804" w:type="dxa"/>
+          </w:tcPr>
+          <w:p>
+            <w:pPr>
+              <w:spacing w:before="80" w:after="80"/>
+              <w:rPr>
+                <w:rFonts w:ascii="Arial" w:hAnsi="Arial" w:cs="Arial"/>
+                <w:sz w:val="18"/>
+                <w:szCs w:val="18"/>
+                <w:lang w:val="en-US"/>
+              </w:rPr>
+            </w:pPr>
+            <w:r>
+              <w:rPr>
+                <w:rFonts w:ascii="Arial" w:hAnsi="Arial" w:cs="Arial"/>
+                <w:sz w:val="18"/>
+                <w:szCs w:val="18"/>
+                <w:lang w:val="en-US"/>
+              </w:rPr>
+              <w:t>Subtract mean</w:t>
+            </w:r>
+            <w:r>
+              <w:rPr>
+                <w:rFonts w:ascii="Arial" w:hAnsi="Arial" w:cs="Arial"/>
+                <w:sz w:val="18"/>
+                <w:szCs w:val="18"/>
+                <w:lang w:val="en-US"/>
+              </w:rPr>
+              <w:t xml:space="preserve"> </w:t>
+            </w:r>
+            <w:r>
+              <w:rPr>
+                <w:rFonts w:ascii="Arial" w:hAnsi="Arial" w:cs="Arial"/>
+                <w:sz w:val="18"/>
+                <w:szCs w:val="18"/>
+                <w:lang w:val="en-US"/>
+              </w:rPr>
+              <w:t>divide std</w:t>
+            </w:r>
+            <w:r>
+              <w:rPr>
+                <w:rFonts w:ascii="Arial" w:hAnsi="Arial" w:cs="Arial"/>
+                <w:sz w:val="18"/>
+                <w:szCs w:val="18"/>
+                <w:lang w:val="en-US"/>
+              </w:rPr>
+              <w:t xml:space="preserve"> (by feature</w:t>
+            </w:r>
+            <w:r>
+              <w:rPr>
+                <w:rFonts w:ascii="Arial" w:hAnsi="Arial" w:cs="Arial"/>
+                <w:sz w:val="18"/>
+                <w:szCs w:val="18"/>
+                <w:lang w:val="en-US"/>
+              </w:rPr>
+              <w:t>s</w:t>
+            </w:r>
+            <w:r>
+              <w:rPr>
+                <w:rFonts w:ascii="Arial" w:hAnsi="Arial" w:cs="Arial"/>
+                <w:sz w:val="18"/>
+                <w:szCs w:val="18"/>
+                <w:lang w:val="en-US"/>
+              </w:rPr>
+              <w:t>)</w:t>
+            </w:r>
+          </w:p>
+        </w:tc>
+        <w:tc>
+          <w:tcPr>
+            <w:tcW w:w="944" w:type="dxa"/>
+          </w:tcPr>
+          <w:p>
+            <w:pPr>
+              <w:spacing w:before="80" w:after="80"/>
+              <w:jc w:val="center"/>
+              <w:rPr>
+                <w:rFonts w:ascii="Arial" w:hAnsi="Arial" w:cs="Arial"/>
+                <w:sz w:val="18"/>
+                <w:szCs w:val="18"/>
+                <w:lang w:val="en-US"/>
+              </w:rPr>
+            </w:pPr>
+            <w:r>
+              <w:rPr>
+                <w:rFonts w:ascii="Arial" w:hAnsi="Arial" w:cs="Arial"/>
+                <w:sz w:val="18"/>
+                <w:szCs w:val="18"/>
+                <w:lang w:val="en-US"/>
+              </w:rPr>
+              <w:t>93.75</w:t>
+            </w:r>
+          </w:p>
+        </w:tc>
+        <w:tc>
+          <w:tcPr>
+            <w:tcW w:w="944" w:type="dxa"/>
+          </w:tcPr>
+          <w:p>
+            <w:pPr>
+              <w:spacing w:before="80" w:after="80"/>
+              <w:jc w:val="center"/>
+              <w:rPr>
+                <w:rFonts w:ascii="Arial" w:hAnsi="Arial" w:cs="Arial"/>
+                <w:sz w:val="18"/>
+                <w:szCs w:val="18"/>
+                <w:lang w:val="en-US"/>
+              </w:rPr>
+            </w:pPr>
+            <w:r>
+              <w:rPr>
+                <w:rFonts w:ascii="Arial" w:hAnsi="Arial" w:cs="Arial"/>
+                <w:sz w:val="18"/>
+                <w:szCs w:val="18"/>
+                <w:lang w:val="en-US"/>
+              </w:rPr>
+              <w:t>93.75</w:t>
+            </w:r>
+          </w:p>
+        </w:tc>
+        <w:tc>
+          <w:tcPr>
+            <w:tcW w:w="944" w:type="dxa"/>
+          </w:tcPr>
+          <w:p>
+            <w:pPr>
+              <w:spacing w:before="80" w:after="80"/>
+              <w:jc w:val="center"/>
+              <w:rPr>
+                <w:rFonts w:ascii="Arial" w:hAnsi="Arial" w:cs="Arial"/>
+                <w:sz w:val="18"/>
+                <w:szCs w:val="18"/>
+                <w:lang w:val="en-US"/>
+              </w:rPr>
+            </w:pPr>
+            <w:r>
+              <w:rPr>
+                <w:rFonts w:ascii="Arial" w:hAnsi="Arial" w:cs="Arial"/>
+                <w:sz w:val="18"/>
+                <w:szCs w:val="18"/>
+                <w:lang w:val="en-US"/>
+              </w:rPr>
+              <w:t>93.75</w:t>
+            </w:r>
+          </w:p>
+        </w:tc>
+        <w:tc>
+          <w:tcPr>
+            <w:tcW w:w="972" w:type="dxa"/>
+            <w:vAlign w:val="center"/>
+          </w:tcPr>
+          <w:p>
+            <w:pPr>
+              <w:spacing w:before="80" w:after="80"/>
+              <w:jc w:val="center"/>
+              <w:rPr>
+                <w:rFonts w:ascii="Arial" w:hAnsi="Arial" w:cs="Arial"/>
+                <w:sz w:val="18"/>
+                <w:szCs w:val="18"/>
+                <w:lang w:val="en-US"/>
+              </w:rPr>
+            </w:pPr>
+            <w:r>
+              <w:rPr>
+                <w:rFonts w:ascii="Arial" w:hAnsi="Arial" w:cs="Arial"/>
+                <w:sz w:val="18"/>
+                <w:szCs w:val="18"/>
+                <w:lang w:val="en-US"/>
+              </w:rPr>
+              <w:t>93.75</w:t>
+            </w:r>
+          </w:p>
+        </w:tc>
+      </w:tr>
+      <w:tr>
+        <w:trPr>
+          <w:jc w:val="center"/>
+        </w:trPr>
+        <w:tc>
+          <w:tcPr>
+            <w:tcW w:w="3804" w:type="dxa"/>
+          </w:tcPr>
+          <w:p>
+            <w:pPr>
+              <w:spacing w:before="80" w:after="80"/>
+              <w:rPr>
+                <w:rFonts w:ascii="Arial" w:hAnsi="Arial" w:cs="Arial"/>
+                <w:sz w:val="18"/>
+                <w:szCs w:val="18"/>
+                <w:lang w:val="en-US"/>
+              </w:rPr>
+            </w:pPr>
+            <w:r>
+              <w:rPr>
+                <w:rFonts w:ascii="Arial" w:hAnsi="Arial" w:cs="Arial"/>
+                <w:sz w:val="18"/>
+                <w:szCs w:val="18"/>
+                <w:lang w:val="en-US"/>
+              </w:rPr>
+              <w:t>Subtract mean</w:t>
+            </w:r>
+            <w:r>
+              <w:rPr>
+                <w:rFonts w:ascii="Arial" w:hAnsi="Arial" w:cs="Arial"/>
+                <w:sz w:val="18"/>
+                <w:szCs w:val="18"/>
+                <w:lang w:val="en-US"/>
+              </w:rPr>
+              <w:t xml:space="preserve"> </w:t>
+            </w:r>
+            <w:r>
+              <w:rPr>
+                <w:rFonts w:ascii="Arial" w:hAnsi="Arial" w:cs="Arial"/>
+                <w:sz w:val="18"/>
+                <w:szCs w:val="18"/>
+                <w:lang w:val="en-US"/>
+              </w:rPr>
+              <w:t>divide std</w:t>
+            </w:r>
+            <w:r>
+              <w:rPr>
+                <w:rFonts w:ascii="Arial" w:hAnsi="Arial" w:cs="Arial"/>
+                <w:sz w:val="18"/>
+                <w:szCs w:val="18"/>
+                <w:lang w:val="en-US"/>
+              </w:rPr>
+              <w:t xml:space="preserve"> (by sample</w:t>
+            </w:r>
+            <w:r>
+              <w:rPr>
+                <w:rFonts w:ascii="Arial" w:hAnsi="Arial" w:cs="Arial"/>
+                <w:sz w:val="18"/>
+                <w:szCs w:val="18"/>
+                <w:lang w:val="en-US"/>
+              </w:rPr>
+              <w:t>s</w:t>
+            </w:r>
+            <w:r>
+              <w:rPr>
+                <w:rFonts w:ascii="Arial" w:hAnsi="Arial" w:cs="Arial"/>
+                <w:sz w:val="18"/>
+                <w:szCs w:val="18"/>
+                <w:lang w:val="en-US"/>
+              </w:rPr>
+              <w:t>)</w:t>
+            </w:r>
+          </w:p>
+        </w:tc>
+        <w:tc>
+          <w:tcPr>
+            <w:tcW w:w="944" w:type="dxa"/>
+          </w:tcPr>
+          <w:p>
+            <w:pPr>
+              <w:spacing w:before="80" w:after="80"/>
+              <w:jc w:val="center"/>
+              <w:rPr>
+                <w:rFonts w:ascii="Arial" w:hAnsi="Arial" w:cs="Arial"/>
+                <w:sz w:val="18"/>
+                <w:szCs w:val="18"/>
+                <w:lang w:val="en-US"/>
+              </w:rPr>
+            </w:pPr>
+            <w:r>
+              <w:rPr>
+                <w:rFonts w:ascii="Arial" w:hAnsi="Arial" w:cs="Arial"/>
+                <w:sz w:val="18"/>
+                <w:szCs w:val="18"/>
+                <w:lang w:val="en-US"/>
+              </w:rPr>
+              <w:t>93.75</w:t>
+            </w:r>
+          </w:p>
+        </w:tc>
+        <w:tc>
+          <w:tcPr>
+            <w:tcW w:w="944" w:type="dxa"/>
+          </w:tcPr>
+          <w:p>
+            <w:pPr>
+              <w:spacing w:before="80" w:after="80"/>
+              <w:jc w:val="center"/>
+              <w:rPr>
+                <w:rFonts w:ascii="Arial" w:hAnsi="Arial" w:cs="Arial"/>
+                <w:sz w:val="18"/>
+                <w:szCs w:val="18"/>
+                <w:lang w:val="en-US"/>
+              </w:rPr>
+            </w:pPr>
+            <w:r>
+              <w:rPr>
+                <w:rFonts w:ascii="Arial" w:hAnsi="Arial" w:cs="Arial"/>
+                <w:sz w:val="18"/>
+                <w:szCs w:val="18"/>
+                <w:lang w:val="en-US"/>
+              </w:rPr>
+              <w:t>92.50</w:t>
+            </w:r>
+            <w:bookmarkStart w:id="0" w:name="_GoBack"/>
+            <w:bookmarkEnd w:id="0"/>
+          </w:p>
+        </w:tc>
+        <w:tc>
+          <w:tcPr>
+            <w:tcW w:w="944" w:type="dxa"/>
+          </w:tcPr>
+          <w:p>
+            <w:pPr>
+              <w:spacing w:before="80" w:after="80"/>
+              <w:jc w:val="center"/>
+              <w:rPr>
+                <w:rFonts w:ascii="Arial" w:hAnsi="Arial" w:cs="Arial"/>
+                <w:sz w:val="18"/>
+                <w:szCs w:val="18"/>
+                <w:lang w:val="en-US"/>
+              </w:rPr>
+            </w:pPr>
+            <w:r>
+              <w:rPr>
+                <w:rFonts w:ascii="Arial" w:hAnsi="Arial" w:cs="Arial"/>
+                <w:sz w:val="18"/>
+                <w:szCs w:val="18"/>
+                <w:lang w:val="en-US"/>
+              </w:rPr>
+              <w:t>92.50</w:t>
+            </w:r>
+          </w:p>
+        </w:tc>
+        <w:tc>
+          <w:tcPr>
+            <w:tcW w:w="972" w:type="dxa"/>
+            <w:vAlign w:val="center"/>
+          </w:tcPr>
+          <w:p>
+            <w:pPr>
+              <w:spacing w:before="80" w:after="80"/>
+              <w:jc w:val="center"/>
+              <w:rPr>
+                <w:rFonts w:ascii="Arial" w:hAnsi="Arial" w:cs="Arial"/>
+                <w:sz w:val="18"/>
+                <w:szCs w:val="18"/>
+                <w:lang w:val="en-US"/>
+              </w:rPr>
+            </w:pPr>
+            <w:r>
+              <w:rPr>
+                <w:rFonts w:ascii="Arial" w:hAnsi="Arial" w:cs="Arial"/>
+                <w:sz w:val="18"/>
+                <w:szCs w:val="18"/>
+                <w:lang w:val="en-US"/>
+              </w:rPr>
+              <w:t>92.50</w:t>
+            </w:r>
+          </w:p>
+        </w:tc>
+      </w:tr>
+      <w:tr>
+        <w:trPr>
+          <w:jc w:val="center"/>
+        </w:trPr>
+        <w:tc>
+          <w:tcPr>
+            <w:tcW w:w="3804" w:type="dxa"/>
+          </w:tcPr>
+          <w:p>
+            <w:pPr>
+              <w:spacing w:before="80" w:after="80"/>
+              <w:rPr>
+                <w:rFonts w:ascii="Arial" w:hAnsi="Arial" w:cs="Arial"/>
+                <w:sz w:val="18"/>
+                <w:szCs w:val="18"/>
+                <w:lang w:val="en-US"/>
+              </w:rPr>
+            </w:pPr>
+            <w:r>
+              <w:rPr>
+                <w:rFonts w:ascii="Arial" w:hAnsi="Arial" w:cs="Arial"/>
+                <w:sz w:val="18"/>
+                <w:szCs w:val="18"/>
+                <w:lang w:val="en-US"/>
+              </w:rPr>
+              <w:t>S</w:t>
+            </w:r>
+            <w:r>
+              <w:rPr>
+                <w:rFonts w:ascii="Arial" w:hAnsi="Arial" w:cs="Arial"/>
+                <w:sz w:val="18"/>
+                <w:szCs w:val="18"/>
+                <w:lang w:val="en-US"/>
+              </w:rPr>
+              <w:t>caling in range [</w:t>
+            </w:r>
+            <w:r>
+              <w:rPr>
+                <w:rFonts w:ascii="Arial" w:hAnsi="Arial" w:cs="Arial"/>
+                <w:sz w:val="18"/>
+                <w:szCs w:val="18"/>
+                <w:lang w:val="en-US"/>
+              </w:rPr>
+              <w:t>-1; </w:t>
+            </w:r>
+            <w:r>
+              <w:rPr>
+                <w:rFonts w:ascii="Arial" w:hAnsi="Arial" w:cs="Arial"/>
+                <w:sz w:val="18"/>
+                <w:szCs w:val="18"/>
+                <w:lang w:val="en-US"/>
+              </w:rPr>
+              <w:t>1]</w:t>
+            </w:r>
+            <w:r>
+              <w:rPr>
+                <w:rFonts w:ascii="Arial" w:hAnsi="Arial" w:cs="Arial"/>
+                <w:sz w:val="18"/>
+                <w:szCs w:val="18"/>
+                <w:lang w:val="en-US"/>
+              </w:rPr>
+              <w:t xml:space="preserve"> (by feature</w:t>
+            </w:r>
+            <w:r>
+              <w:rPr>
+                <w:rFonts w:ascii="Arial" w:hAnsi="Arial" w:cs="Arial"/>
+                <w:sz w:val="18"/>
+                <w:szCs w:val="18"/>
+                <w:lang w:val="en-US"/>
+              </w:rPr>
+              <w:t>s</w:t>
+            </w:r>
+            <w:r>
+              <w:rPr>
+                <w:rFonts w:ascii="Arial" w:hAnsi="Arial" w:cs="Arial"/>
+                <w:sz w:val="18"/>
+                <w:szCs w:val="18"/>
+                <w:lang w:val="en-US"/>
+              </w:rPr>
+              <w:t>)</w:t>
+            </w:r>
+          </w:p>
+        </w:tc>
+        <w:tc>
+          <w:tcPr>
+            <w:tcW w:w="944" w:type="dxa"/>
+            <w:shd w:val="clear" w:color="auto" w:fill="E2EFD9" w:themeFill="accent6" w:themeFillTint="33"/>
+          </w:tcPr>
+          <w:p>
+            <w:pPr>
+              <w:spacing w:before="80" w:after="80"/>
+              <w:jc w:val="center"/>
+              <w:rPr>
+                <w:rFonts w:ascii="Arial" w:hAnsi="Arial" w:cs="Arial"/>
+                <w:b/>
+                <w:sz w:val="18"/>
+                <w:szCs w:val="18"/>
+                <w:lang w:val="en-US"/>
+              </w:rPr>
+            </w:pPr>
+            <w:r>
+              <w:rPr>
+                <w:rFonts w:ascii="Arial" w:hAnsi="Arial" w:cs="Arial"/>
+                <w:b/>
+                <w:sz w:val="18"/>
+                <w:szCs w:val="18"/>
+                <w:lang w:val="en-US"/>
+              </w:rPr>
+              <w:t>95.00</w:t>
+            </w:r>
+          </w:p>
+        </w:tc>
+        <w:tc>
+          <w:tcPr>
+            <w:tcW w:w="944" w:type="dxa"/>
+            <w:shd w:val="clear" w:color="auto" w:fill="E2EFD9" w:themeFill="accent6" w:themeFillTint="33"/>
+          </w:tcPr>
+          <w:p>
+            <w:pPr>
+              <w:spacing w:before="80" w:after="80"/>
+              <w:jc w:val="center"/>
+              <w:rPr>
+                <w:rFonts w:ascii="Arial" w:hAnsi="Arial" w:cs="Arial"/>
+                <w:b/>
+                <w:sz w:val="18"/>
+                <w:szCs w:val="18"/>
+                <w:lang w:val="en-US"/>
+              </w:rPr>
+            </w:pPr>
+            <w:r>
+              <w:rPr>
+                <w:rFonts w:ascii="Arial" w:hAnsi="Arial" w:cs="Arial"/>
+                <w:b/>
+                <w:sz w:val="18"/>
+                <w:szCs w:val="18"/>
+                <w:lang w:val="en-US"/>
+              </w:rPr>
+              <w:t>95.00</w:t>
+            </w:r>
+          </w:p>
+        </w:tc>
+        <w:tc>
+          <w:tcPr>
+            <w:tcW w:w="944" w:type="dxa"/>
+            <w:shd w:val="clear" w:color="auto" w:fill="E2EFD9" w:themeFill="accent6" w:themeFillTint="33"/>
+          </w:tcPr>
+          <w:p>
+            <w:pPr>
+              <w:spacing w:before="80" w:after="80"/>
+              <w:jc w:val="center"/>
+              <w:rPr>
+                <w:rFonts w:ascii="Arial" w:hAnsi="Arial" w:cs="Arial"/>
+                <w:b/>
+                <w:sz w:val="18"/>
+                <w:szCs w:val="18"/>
+                <w:lang w:val="en-US"/>
+              </w:rPr>
+            </w:pPr>
+            <w:r>
+              <w:rPr>
+                <w:rFonts w:ascii="Arial" w:hAnsi="Arial" w:cs="Arial"/>
+                <w:b/>
+                <w:sz w:val="18"/>
+                <w:szCs w:val="18"/>
+                <w:lang w:val="en-US"/>
+              </w:rPr>
+              <w:t>96.25</w:t>
+            </w:r>
+          </w:p>
+        </w:tc>
+        <w:tc>
+          <w:tcPr>
+            <w:tcW w:w="972" w:type="dxa"/>
+            <w:shd w:val="clear" w:color="auto" w:fill="E2EFD9" w:themeFill="accent6" w:themeFillTint="33"/>
+            <w:vAlign w:val="center"/>
+          </w:tcPr>
+          <w:p>
+            <w:pPr>
+              <w:spacing w:before="80" w:after="80"/>
+              <w:jc w:val="center"/>
+              <w:rPr>
+                <w:rFonts w:ascii="Arial" w:hAnsi="Arial" w:cs="Arial"/>
+                <w:b/>
+                <w:sz w:val="18"/>
+                <w:szCs w:val="18"/>
+                <w:lang w:val="en-US"/>
+              </w:rPr>
+            </w:pPr>
+            <w:r>
+              <w:rPr>
+                <w:rFonts w:ascii="Arial" w:hAnsi="Arial" w:cs="Arial"/>
+                <w:b/>
+                <w:sz w:val="18"/>
+                <w:szCs w:val="18"/>
+                <w:lang w:val="en-US"/>
+              </w:rPr>
+              <w:t>96.25</w:t>
+            </w:r>
+          </w:p>
+        </w:tc>
+      </w:tr>
+      <w:tr>
+        <w:trPr>
+          <w:jc w:val="center"/>
+        </w:trPr>
+        <w:tc>
+          <w:tcPr>
+            <w:tcW w:w="3804" w:type="dxa"/>
+          </w:tcPr>
+          <w:p>
+            <w:pPr>
+              <w:spacing w:before="80" w:after="80"/>
+              <w:rPr>
+                <w:rFonts w:ascii="Arial" w:hAnsi="Arial" w:cs="Arial"/>
+                <w:sz w:val="18"/>
+                <w:szCs w:val="18"/>
+                <w:lang w:val="en-US"/>
+              </w:rPr>
+            </w:pPr>
+            <w:r>
+              <w:rPr>
+                <w:rFonts w:ascii="Arial" w:hAnsi="Arial" w:cs="Arial"/>
+                <w:sz w:val="18"/>
+                <w:szCs w:val="18"/>
+                <w:lang w:val="en-US"/>
+              </w:rPr>
+              <w:t>S</w:t>
+            </w:r>
+            <w:r>
+              <w:rPr>
+                <w:rFonts w:ascii="Arial" w:hAnsi="Arial" w:cs="Arial"/>
+                <w:sz w:val="18"/>
+                <w:szCs w:val="18"/>
+                <w:lang w:val="en-US"/>
+              </w:rPr>
+              <w:t>caling in range [</w:t>
+            </w:r>
+            <w:r>
+              <w:rPr>
+                <w:rFonts w:ascii="Arial" w:hAnsi="Arial" w:cs="Arial"/>
+                <w:sz w:val="18"/>
+                <w:szCs w:val="18"/>
+                <w:lang w:val="en-US"/>
+              </w:rPr>
+              <w:t>-1; </w:t>
+            </w:r>
+            <w:r>
+              <w:rPr>
+                <w:rFonts w:ascii="Arial" w:hAnsi="Arial" w:cs="Arial"/>
+                <w:sz w:val="18"/>
+                <w:szCs w:val="18"/>
+                <w:lang w:val="en-US"/>
+              </w:rPr>
+              <w:t>1]</w:t>
+            </w:r>
+            <w:r>
+              <w:rPr>
+                <w:rFonts w:ascii="Arial" w:hAnsi="Arial" w:cs="Arial"/>
+                <w:sz w:val="18"/>
+                <w:szCs w:val="18"/>
+                <w:lang w:val="en-US"/>
+              </w:rPr>
+              <w:t xml:space="preserve"> (by sample</w:t>
+            </w:r>
+            <w:r>
+              <w:rPr>
+                <w:rFonts w:ascii="Arial" w:hAnsi="Arial" w:cs="Arial"/>
+                <w:sz w:val="18"/>
+                <w:szCs w:val="18"/>
+                <w:lang w:val="en-US"/>
+              </w:rPr>
+              <w:t>s</w:t>
+            </w:r>
+            <w:r>
+              <w:rPr>
+                <w:rFonts w:ascii="Arial" w:hAnsi="Arial" w:cs="Arial"/>
+                <w:sz w:val="18"/>
+                <w:szCs w:val="18"/>
+                <w:lang w:val="en-US"/>
+              </w:rPr>
+              <w:t>)</w:t>
+            </w:r>
+          </w:p>
+        </w:tc>
+        <w:tc>
+          <w:tcPr>
+            <w:tcW w:w="944" w:type="dxa"/>
+          </w:tcPr>
+          <w:p>
+            <w:pPr>
+              <w:spacing w:before="80" w:after="80"/>
+              <w:jc w:val="center"/>
+              <w:rPr>
+                <w:rFonts w:ascii="Arial" w:hAnsi="Arial" w:cs="Arial"/>
+                <w:sz w:val="18"/>
+                <w:szCs w:val="18"/>
+                <w:lang w:val="en-US"/>
+              </w:rPr>
+            </w:pPr>
+            <w:r>
+              <w:rPr>
+                <w:rFonts w:ascii="Arial" w:hAnsi="Arial" w:cs="Arial"/>
+                <w:sz w:val="18"/>
+                <w:szCs w:val="18"/>
+                <w:lang w:val="en-US"/>
+              </w:rPr>
+              <w:t>93.75</w:t>
+            </w:r>
+          </w:p>
+        </w:tc>
+        <w:tc>
+          <w:tcPr>
+            <w:tcW w:w="944" w:type="dxa"/>
+          </w:tcPr>
+          <w:p>
+            <w:pPr>
+              <w:spacing w:before="80" w:after="80"/>
+              <w:jc w:val="center"/>
+              <w:rPr>
+                <w:rFonts w:ascii="Arial" w:hAnsi="Arial" w:cs="Arial"/>
+                <w:sz w:val="18"/>
+                <w:szCs w:val="18"/>
+                <w:lang w:val="en-US"/>
+              </w:rPr>
+            </w:pPr>
+            <w:r>
+              <w:rPr>
+                <w:rFonts w:ascii="Arial" w:hAnsi="Arial" w:cs="Arial"/>
+                <w:sz w:val="18"/>
+                <w:szCs w:val="18"/>
+                <w:lang w:val="en-US"/>
+              </w:rPr>
+              <w:t>93.75</w:t>
+            </w:r>
+          </w:p>
+        </w:tc>
+        <w:tc>
+          <w:tcPr>
+            <w:tcW w:w="944" w:type="dxa"/>
+          </w:tcPr>
+          <w:p>
+            <w:pPr>
+              <w:spacing w:before="80" w:after="80"/>
+              <w:jc w:val="center"/>
+              <w:rPr>
+                <w:rFonts w:ascii="Arial" w:hAnsi="Arial" w:cs="Arial"/>
+                <w:sz w:val="18"/>
+                <w:szCs w:val="18"/>
+                <w:lang w:val="en-US"/>
+              </w:rPr>
+            </w:pPr>
+            <w:r>
+              <w:rPr>
+                <w:rFonts w:ascii="Arial" w:hAnsi="Arial" w:cs="Arial"/>
+                <w:sz w:val="18"/>
+                <w:szCs w:val="18"/>
+                <w:lang w:val="en-US"/>
+              </w:rPr>
+              <w:t>93.75</w:t>
+            </w:r>
+          </w:p>
+        </w:tc>
+        <w:tc>
+          <w:tcPr>
+            <w:tcW w:w="972" w:type="dxa"/>
+            <w:vAlign w:val="center"/>
+          </w:tcPr>
+          <w:p>
+            <w:pPr>
+              <w:spacing w:before="80" w:after="80"/>
+              <w:jc w:val="center"/>
+              <w:rPr>
+                <w:rFonts w:ascii="Arial" w:hAnsi="Arial" w:cs="Arial"/>
+                <w:sz w:val="18"/>
+                <w:szCs w:val="18"/>
+                <w:lang w:val="en-US"/>
+              </w:rPr>
+            </w:pPr>
+            <w:r>
+              <w:rPr>
+                <w:rFonts w:ascii="Arial" w:hAnsi="Arial" w:cs="Arial"/>
+                <w:sz w:val="18"/>
+                <w:szCs w:val="18"/>
+                <w:lang w:val="en-US"/>
+              </w:rPr>
+              <w:t>93.75</w:t>
+            </w:r>
+          </w:p>
+        </w:tc>
+      </w:tr>
+    </w:tbl>
+    <w:p>
+      <w:pPr>
+        <w:spacing w:before="160" w:line="240" w:lineRule="auto"/>
+        <w:jc w:val="both"/>
+        <w:rPr>
+          <w:rFonts w:ascii="Arial" w:hAnsi="Arial" w:cs="Arial"/>
+          <w:lang w:val="en-US"/>
+        </w:rPr>
+      </w:pPr>
+      <w:r>
+        <w:rPr>
+          <w:rFonts w:ascii="Arial" w:hAnsi="Arial" w:cs="Arial"/>
+        </w:rPr>
+        <w:t>The most time consuming operation is the decomposition of the covariance matrix</w:t>
+      </w:r>
+      <w:r>
+        <w:rPr>
+          <w:rFonts w:ascii="Arial" w:hAnsi="Arial" w:cs="Arial"/>
+          <w:lang w:val="en-US"/>
+        </w:rPr>
+        <w:t>.</w:t>
+      </w:r>
+      <w:r>
+        <w:rPr>
+          <w:rFonts w:ascii="Arial" w:hAnsi="Arial" w:cs="Arial"/>
+          <w:lang w:val="en-US"/>
+        </w:rPr>
+        <w:t xml:space="preserve"> Time calculation of the</w:t>
+      </w:r>
+      <w:r>
+        <w:rPr>
+          <w:rFonts w:ascii="Arial" w:hAnsi="Arial" w:cs="Arial"/>
+        </w:rPr>
+        <w:t xml:space="preserve"> eigenvectors and eigenvalues of the covariance matrix of the </w:t>
+      </w:r>
+      <w:r>
+        <w:rPr>
+          <w:rFonts w:ascii="Arial" w:hAnsi="Arial" w:cs="Arial"/>
+          <w:lang w:val="en-US"/>
+        </w:rPr>
+        <w:t>current</w:t>
+      </w:r>
+      <w:r>
+        <w:rPr>
+          <w:rFonts w:ascii="Arial" w:hAnsi="Arial" w:cs="Arial"/>
+        </w:rPr>
+        <w:t xml:space="preserve"> </w:t>
+      </w:r>
+      <w:r>
+        <w:rPr>
+          <w:rFonts w:ascii="Arial" w:hAnsi="Arial" w:cs="Arial"/>
+        </w:rPr>
+        <w:t xml:space="preserve">dataset is </w:t>
+      </w:r>
+      <w:r>
+        <w:rPr>
+          <w:rFonts w:ascii="Arial" w:hAnsi="Arial" w:cs="Arial"/>
+        </w:rPr>
+        <w:t>more than 7 minutes</w:t>
+      </w:r>
+      <w:r>
+        <w:rPr>
+          <w:rFonts w:ascii="Arial" w:hAnsi="Arial" w:cs="Arial"/>
+          <w:lang w:val="en-US"/>
+        </w:rPr>
+        <w:t>.</w:t>
+      </w:r>
+      <w:r>
+        <w:rPr>
+          <w:rFonts w:ascii="Arial" w:hAnsi="Arial" w:cs="Arial"/>
+          <w:lang w:val="en-US"/>
+        </w:rPr>
+        <w:t xml:space="preserve"> </w:t>
+      </w:r>
+      <w:r>
+        <w:rPr>
+          <w:rFonts w:ascii="Arial" w:hAnsi="Arial" w:cs="Arial"/>
+          <w:lang w:val="en-US"/>
+        </w:rPr>
+        <w:t>B</w:t>
+      </w:r>
+      <w:r>
+        <w:rPr>
+          <w:rFonts w:ascii="Arial" w:hAnsi="Arial" w:cs="Arial"/>
+          <w:lang w:val="en-US"/>
+        </w:rPr>
+        <w:t>ut these calculations are done once</w:t>
+      </w:r>
+      <w:r>
+        <w:rPr>
+          <w:rFonts w:ascii="Arial" w:hAnsi="Arial" w:cs="Arial"/>
+          <w:lang w:val="en-US"/>
+        </w:rPr>
+        <w:t xml:space="preserve">, and then using resulting </w:t>
+      </w:r>
+      <w:r>
+        <w:rPr>
+          <w:rFonts w:ascii="Arial" w:hAnsi="Arial" w:cs="Arial"/>
+          <w:lang w:val="en-US"/>
+        </w:rPr>
+        <w:t xml:space="preserve">PCA </w:t>
+      </w:r>
+      <w:r>
+        <w:rPr>
+          <w:rFonts w:ascii="Arial" w:hAnsi="Arial" w:cs="Arial"/>
+        </w:rPr>
+        <w:t>transition matrix</w:t>
+      </w:r>
+      <w:r>
+        <w:rPr>
+          <w:rFonts w:ascii="Arial" w:hAnsi="Arial" w:cs="Arial"/>
+          <w:lang w:val="en-US"/>
+        </w:rPr>
+        <w:t xml:space="preserve"> for modification datasets</w:t>
+      </w:r>
+      <w:r>
+        <w:rPr>
+          <w:rFonts w:ascii="Arial" w:hAnsi="Arial" w:cs="Arial"/>
+          <w:lang w:val="en-US"/>
+        </w:rPr>
+        <w:t xml:space="preserve"> before run face recognition model. </w:t>
+      </w:r>
+      <w:r>
+        <w:rPr>
+          <w:rFonts w:ascii="Arial" w:hAnsi="Arial" w:cs="Arial"/>
+          <w:lang w:val="en-US"/>
+        </w:rPr>
+        <w:t xml:space="preserve">Model </w:t>
+      </w:r>
+      <w:r>
+        <w:rPr>
+          <w:rFonts w:ascii="Arial" w:hAnsi="Arial" w:cs="Arial"/>
+        </w:rPr>
+        <w:t xml:space="preserve">execution </w:t>
+      </w:r>
+      <w:r>
+        <w:rPr>
+          <w:rFonts w:ascii="Arial" w:hAnsi="Arial" w:cs="Arial"/>
+          <w:lang w:val="en-US"/>
+        </w:rPr>
+        <w:t xml:space="preserve">time </w:t>
+      </w:r>
+      <w:r>
+        <w:rPr>
+          <w:rFonts w:ascii="Arial" w:hAnsi="Arial" w:cs="Arial"/>
+          <w:lang w:val="en-US"/>
+        </w:rPr>
+        <w:t>with PCA reduced dimensions</w:t>
+      </w:r>
+      <w:r>
+        <w:rPr>
+          <w:rFonts w:ascii="Arial" w:hAnsi="Arial" w:cs="Arial"/>
+          <w:lang w:val="en-US"/>
+        </w:rPr>
+        <w:t xml:space="preserve"> </w:t>
+      </w:r>
+      <w:r>
+        <w:rPr>
+          <w:rFonts w:ascii="Arial" w:hAnsi="Arial" w:cs="Arial"/>
+          <w:lang w:val="en-US"/>
+        </w:rPr>
+        <w:t>decreases</w:t>
+      </w:r>
+      <w:r>
+        <w:rPr>
+          <w:rFonts w:ascii="Arial" w:hAnsi="Arial" w:cs="Arial"/>
+          <w:lang w:val="en-US"/>
+        </w:rPr>
+        <w:t xml:space="preserve"> </w:t>
+      </w:r>
+      <w:r>
+        <w:rPr>
+          <w:rFonts w:ascii="Arial" w:hAnsi="Arial" w:cs="Arial"/>
+        </w:rPr>
+        <w:t>by about 10 times</w:t>
+      </w:r>
+      <w:r>
+        <w:rPr>
+          <w:rFonts w:ascii="Arial" w:hAnsi="Arial" w:cs="Arial"/>
+          <w:lang w:val="en-US"/>
+        </w:rPr>
+        <w:t>.</w:t>
+      </w:r>
+    </w:p>
+    <w:p>
+      <w:pPr>
+        <w:spacing w:before="160" w:line="240" w:lineRule="auto"/>
+        <w:jc w:val="both"/>
+        <w:rPr>
+          <w:rFonts w:ascii="Arial" w:hAnsi="Arial" w:cs="Arial"/>
+          <w:lang w:val="en-US"/>
+        </w:rPr>
+      </w:pPr>
+    </w:p>
+    <w:p>
+      <w:pPr>
+        <w:rPr>
+          <w:rFonts w:ascii="Arial" w:hAnsi="Arial" w:cs="Arial"/>
+        </w:rPr>
+      </w:pPr>
+      <w:r>
+        <w:rPr>
+          <w:rFonts w:ascii="Arial" w:hAnsi="Arial" w:cs="Arial"/>
+        </w:rPr>
+        <w:br w:type="page"/>
       </w:r>
     </w:p>
     <w:p>
@@ -1810,13 +5166,13 @@
     </w:p>
     <w:p>
       <w:pPr>
-        <w:spacing w:before="160" w:line="240" w:lineRule="auto"/>
+        <w:spacing w:after="0" w:line="240" w:lineRule="auto"/>
         <w:jc w:val="both"/>
         <w:rPr>
           <w:rFonts w:ascii="Arial" w:hAnsi="Arial" w:cs="Arial"/>
         </w:rPr>
       </w:pPr>
-      <w:hyperlink r:id="rId8" w:history="1">
+      <w:hyperlink r:id="rId9" w:history="1">
         <w:r>
           <w:rPr>
             <w:rStyle w:val="a4"/>
@@ -1827,13 +5183,13 @@
     </w:p>
     <w:p>
       <w:pPr>
-        <w:spacing w:before="160" w:line="240" w:lineRule="auto"/>
+        <w:spacing w:after="0" w:line="240" w:lineRule="auto"/>
         <w:jc w:val="both"/>
         <w:rPr>
-          <w:rFonts w:ascii="Arial" w:hAnsi="Arial" w:cs="Arial"/>
-        </w:rPr>
-      </w:pPr>
-      <w:hyperlink r:id="rId9" w:history="1">
+          <w:rStyle w:val="a4"/>
+        </w:rPr>
+      </w:pPr>
+      <w:hyperlink r:id="rId10" w:history="1">
         <w:r>
           <w:rPr>
             <w:rStyle w:val="a4"/>
@@ -1844,6 +5200,52 @@
     </w:p>
     <w:p>
       <w:pPr>
+        <w:spacing w:after="0" w:line="240" w:lineRule="auto"/>
+        <w:jc w:val="both"/>
+        <w:rPr>
+          <w:rFonts w:ascii="Arial" w:hAnsi="Arial" w:cs="Arial"/>
+        </w:rPr>
+      </w:pPr>
+      <w:hyperlink r:id="rId11" w:history="1">
+        <w:r>
+          <w:rPr>
+            <w:rStyle w:val="a4"/>
+          </w:rPr>
+          <w:t>https://en.wikipedia.org/wiki/Principal_component_analysis</w:t>
+        </w:r>
+      </w:hyperlink>
+    </w:p>
+    <w:p>
+      <w:pPr>
+        <w:spacing w:after="0" w:line="240" w:lineRule="auto"/>
+        <w:jc w:val="both"/>
+      </w:pPr>
+      <w:hyperlink r:id="rId12" w:history="1">
+        <w:r>
+          <w:rPr>
+            <w:rStyle w:val="a4"/>
+          </w:rPr>
+          <w:t>http://seat.massey.ac.nz/personal/s.r.marsland/MLBook.html</w:t>
+        </w:r>
+      </w:hyperlink>
+    </w:p>
+    <w:p>
+      <w:pPr>
+        <w:spacing w:after="0" w:line="240" w:lineRule="auto"/>
+        <w:jc w:val="both"/>
+        <w:rPr>
+          <w:rStyle w:val="a4"/>
+        </w:rPr>
+      </w:pPr>
+      <w:r>
+        <w:rPr>
+          <w:rStyle w:val="a4"/>
+        </w:rPr>
+        <w:t>http://seat.massey.ac.nz/personal/s.r.marsland/Code/Ch6/pca.py</w:t>
+      </w:r>
+    </w:p>
+    <w:p>
+      <w:pPr>
         <w:spacing w:before="160" w:line="240" w:lineRule="auto"/>
         <w:jc w:val="both"/>
         <w:rPr>
@@ -1859,7 +5261,7 @@
           <w:rFonts w:ascii="Arial" w:hAnsi="Arial" w:cs="Arial"/>
           <w:sz w:val="18"/>
           <w:szCs w:val="18"/>
-          <w:lang w:val="en-US"/>
+          <w:lang w:val="ru-RU"/>
         </w:rPr>
       </w:pPr>
       <w:r>
@@ -1869,7 +5271,16 @@
           <w:szCs w:val="18"/>
           <w:lang w:val="en-US"/>
         </w:rPr>
-        <w:t>2019-04-08</w:t>
+        <w:t>2019-04-</w:t>
+      </w:r>
+      <w:r>
+        <w:rPr>
+          <w:rFonts w:ascii="Arial" w:hAnsi="Arial" w:cs="Arial"/>
+          <w:sz w:val="18"/>
+          <w:szCs w:val="18"/>
+          <w:lang w:val="ru-RU"/>
+        </w:rPr>
+        <w:t>16</w:t>
       </w:r>
     </w:p>
     <w:p>
@@ -2120,11 +5531,192 @@
       </w:pPr>
     </w:lvl>
   </w:abstractNum>
+  <w:abstractNum w:abstractNumId="2" w15:restartNumberingAfterBreak="0">
+    <w:nsid w:val="0D053138"/>
+    <w:multiLevelType w:val="hybridMultilevel"/>
+    <w:tmpl w:val="4EE2AF88"/>
+    <w:lvl w:ilvl="0" w:tplc="1000000F">
+      <w:start w:val="1"/>
+      <w:numFmt w:val="decimal"/>
+      <w:lvlText w:val="%1."/>
+      <w:lvlJc w:val="left"/>
+      <w:pPr>
+        <w:ind w:left="720" w:hanging="360"/>
+      </w:pPr>
+    </w:lvl>
+    <w:lvl w:ilvl="1" w:tplc="10000019" w:tentative="1">
+      <w:start w:val="1"/>
+      <w:numFmt w:val="lowerLetter"/>
+      <w:lvlText w:val="%2."/>
+      <w:lvlJc w:val="left"/>
+      <w:pPr>
+        <w:ind w:left="1440" w:hanging="360"/>
+      </w:pPr>
+    </w:lvl>
+    <w:lvl w:ilvl="2" w:tplc="1000001B" w:tentative="1">
+      <w:start w:val="1"/>
+      <w:numFmt w:val="lowerRoman"/>
+      <w:lvlText w:val="%3."/>
+      <w:lvlJc w:val="right"/>
+      <w:pPr>
+        <w:ind w:left="2160" w:hanging="180"/>
+      </w:pPr>
+    </w:lvl>
+    <w:lvl w:ilvl="3" w:tplc="1000000F" w:tentative="1">
+      <w:start w:val="1"/>
+      <w:numFmt w:val="decimal"/>
+      <w:lvlText w:val="%4."/>
+      <w:lvlJc w:val="left"/>
+      <w:pPr>
+        <w:ind w:left="2880" w:hanging="360"/>
+      </w:pPr>
+    </w:lvl>
+    <w:lvl w:ilvl="4" w:tplc="10000019" w:tentative="1">
+      <w:start w:val="1"/>
+      <w:numFmt w:val="lowerLetter"/>
+      <w:lvlText w:val="%5."/>
+      <w:lvlJc w:val="left"/>
+      <w:pPr>
+        <w:ind w:left="3600" w:hanging="360"/>
+      </w:pPr>
+    </w:lvl>
+    <w:lvl w:ilvl="5" w:tplc="1000001B" w:tentative="1">
+      <w:start w:val="1"/>
+      <w:numFmt w:val="lowerRoman"/>
+      <w:lvlText w:val="%6."/>
+      <w:lvlJc w:val="right"/>
+      <w:pPr>
+        <w:ind w:left="4320" w:hanging="180"/>
+      </w:pPr>
+    </w:lvl>
+    <w:lvl w:ilvl="6" w:tplc="1000000F" w:tentative="1">
+      <w:start w:val="1"/>
+      <w:numFmt w:val="decimal"/>
+      <w:lvlText w:val="%7."/>
+      <w:lvlJc w:val="left"/>
+      <w:pPr>
+        <w:ind w:left="5040" w:hanging="360"/>
+      </w:pPr>
+    </w:lvl>
+    <w:lvl w:ilvl="7" w:tplc="10000019" w:tentative="1">
+      <w:start w:val="1"/>
+      <w:numFmt w:val="lowerLetter"/>
+      <w:lvlText w:val="%8."/>
+      <w:lvlJc w:val="left"/>
+      <w:pPr>
+        <w:ind w:left="5760" w:hanging="360"/>
+      </w:pPr>
+    </w:lvl>
+    <w:lvl w:ilvl="8" w:tplc="1000001B" w:tentative="1">
+      <w:start w:val="1"/>
+      <w:numFmt w:val="lowerRoman"/>
+      <w:lvlText w:val="%9."/>
+      <w:lvlJc w:val="right"/>
+      <w:pPr>
+        <w:ind w:left="6480" w:hanging="180"/>
+      </w:pPr>
+    </w:lvl>
+  </w:abstractNum>
+  <w:abstractNum w:abstractNumId="3" w15:restartNumberingAfterBreak="0">
+    <w:nsid w:val="70E6093F"/>
+    <w:multiLevelType w:val="hybridMultilevel"/>
+    <w:tmpl w:val="D2769820"/>
+    <w:lvl w:ilvl="0" w:tplc="10000001">
+      <w:start w:val="1"/>
+      <w:numFmt w:val="bullet"/>
+      <w:lvlText w:val=""/>
+      <w:lvlJc w:val="left"/>
+      <w:pPr>
+        <w:ind w:left="720" w:hanging="360"/>
+      </w:pPr>
+      <w:rPr>
+        <w:rFonts w:ascii="Symbol" w:hAnsi="Symbol" w:hint="default"/>
+      </w:rPr>
+    </w:lvl>
+    <w:lvl w:ilvl="1" w:tplc="10000019" w:tentative="1">
+      <w:start w:val="1"/>
+      <w:numFmt w:val="lowerLetter"/>
+      <w:lvlText w:val="%2."/>
+      <w:lvlJc w:val="left"/>
+      <w:pPr>
+        <w:ind w:left="1440" w:hanging="360"/>
+      </w:pPr>
+    </w:lvl>
+    <w:lvl w:ilvl="2" w:tplc="1000001B" w:tentative="1">
+      <w:start w:val="1"/>
+      <w:numFmt w:val="lowerRoman"/>
+      <w:lvlText w:val="%3."/>
+      <w:lvlJc w:val="right"/>
+      <w:pPr>
+        <w:ind w:left="2160" w:hanging="180"/>
+      </w:pPr>
+    </w:lvl>
+    <w:lvl w:ilvl="3" w:tplc="1000000F" w:tentative="1">
+      <w:start w:val="1"/>
+      <w:numFmt w:val="decimal"/>
+      <w:lvlText w:val="%4."/>
+      <w:lvlJc w:val="left"/>
+      <w:pPr>
+        <w:ind w:left="2880" w:hanging="360"/>
+      </w:pPr>
+    </w:lvl>
+    <w:lvl w:ilvl="4" w:tplc="10000019" w:tentative="1">
+      <w:start w:val="1"/>
+      <w:numFmt w:val="lowerLetter"/>
+      <w:lvlText w:val="%5."/>
+      <w:lvlJc w:val="left"/>
+      <w:pPr>
+        <w:ind w:left="3600" w:hanging="360"/>
+      </w:pPr>
+    </w:lvl>
+    <w:lvl w:ilvl="5" w:tplc="1000001B" w:tentative="1">
+      <w:start w:val="1"/>
+      <w:numFmt w:val="lowerRoman"/>
+      <w:lvlText w:val="%6."/>
+      <w:lvlJc w:val="right"/>
+      <w:pPr>
+        <w:ind w:left="4320" w:hanging="180"/>
+      </w:pPr>
+    </w:lvl>
+    <w:lvl w:ilvl="6" w:tplc="1000000F" w:tentative="1">
+      <w:start w:val="1"/>
+      <w:numFmt w:val="decimal"/>
+      <w:lvlText w:val="%7."/>
+      <w:lvlJc w:val="left"/>
+      <w:pPr>
+        <w:ind w:left="5040" w:hanging="360"/>
+      </w:pPr>
+    </w:lvl>
+    <w:lvl w:ilvl="7" w:tplc="10000019" w:tentative="1">
+      <w:start w:val="1"/>
+      <w:numFmt w:val="lowerLetter"/>
+      <w:lvlText w:val="%8."/>
+      <w:lvlJc w:val="left"/>
+      <w:pPr>
+        <w:ind w:left="5760" w:hanging="360"/>
+      </w:pPr>
+    </w:lvl>
+    <w:lvl w:ilvl="8" w:tplc="1000001B" w:tentative="1">
+      <w:start w:val="1"/>
+      <w:numFmt w:val="lowerRoman"/>
+      <w:lvlText w:val="%9."/>
+      <w:lvlJc w:val="right"/>
+      <w:pPr>
+        <w:ind w:left="6480" w:hanging="180"/>
+      </w:pPr>
+    </w:lvl>
+  </w:abstractNum>
   <w:num w:numId="1">
     <w:abstractNumId w:val="0"/>
   </w:num>
   <w:num w:numId="2">
     <w:abstractNumId w:val="1"/>
+  </w:num>
+  <w:num w:numId="3">
+    <w:abstractNumId w:val="2"/>
+  </w:num>
+  <w:num w:numId="4">
+    <w:abstractNumId w:val="3"/>
   </w:num>
 </w:numbering>
 </file>
@@ -2654,6 +6246,56 @@
         <w:insideV w:val="single" w:sz="4" w:space="0" w:color="auto"/>
       </w:tblBorders>
     </w:tblPr>
+  </w:style>
+  <w:style w:type="paragraph" w:styleId="HTML">
+    <w:name w:val="HTML Preformatted"/>
+    <w:basedOn w:val="a"/>
+    <w:link w:val="HTML0"/>
+    <w:uiPriority w:val="99"/>
+    <w:semiHidden/>
+    <w:unhideWhenUsed/>
+    <w:rsid w:val="00D500DB"/>
+    <w:pPr>
+      <w:tabs>
+        <w:tab w:val="left" w:pos="916"/>
+        <w:tab w:val="left" w:pos="1832"/>
+        <w:tab w:val="left" w:pos="2748"/>
+        <w:tab w:val="left" w:pos="3664"/>
+        <w:tab w:val="left" w:pos="4580"/>
+        <w:tab w:val="left" w:pos="5496"/>
+        <w:tab w:val="left" w:pos="6412"/>
+        <w:tab w:val="left" w:pos="7328"/>
+        <w:tab w:val="left" w:pos="8244"/>
+        <w:tab w:val="left" w:pos="9160"/>
+        <w:tab w:val="left" w:pos="10076"/>
+        <w:tab w:val="left" w:pos="10992"/>
+        <w:tab w:val="left" w:pos="11908"/>
+        <w:tab w:val="left" w:pos="12824"/>
+        <w:tab w:val="left" w:pos="13740"/>
+        <w:tab w:val="left" w:pos="14656"/>
+      </w:tabs>
+      <w:spacing w:after="0" w:line="240" w:lineRule="auto"/>
+    </w:pPr>
+    <w:rPr>
+      <w:rFonts w:ascii="Courier New" w:eastAsia="Times New Roman" w:hAnsi="Courier New" w:cs="Courier New"/>
+      <w:sz w:val="20"/>
+      <w:szCs w:val="20"/>
+      <w:lang/>
+    </w:rPr>
+  </w:style>
+  <w:style w:type="character" w:customStyle="1" w:styleId="HTML0">
+    <w:name w:val="Стандартный HTML Знак"/>
+    <w:basedOn w:val="a0"/>
+    <w:link w:val="HTML"/>
+    <w:uiPriority w:val="99"/>
+    <w:semiHidden/>
+    <w:rsid w:val="00D500DB"/>
+    <w:rPr>
+      <w:rFonts w:ascii="Courier New" w:eastAsia="Times New Roman" w:hAnsi="Courier New" w:cs="Courier New"/>
+      <w:sz w:val="20"/>
+      <w:szCs w:val="20"/>
+      <w:lang/>
+    </w:rPr>
   </w:style>
 </w:styles>
 </file>
@@ -3855,4 +7497,16 @@
     </a:ext>
   </a:extLst>
 </a:theme>
+</file>
+
+<file path=customXml/item1.xml><?xml version="1.0" encoding="utf-8"?>
+<b:Sources xmlns:b="http://schemas.openxmlformats.org/officeDocument/2006/bibliography" xmlns="http://schemas.openxmlformats.org/officeDocument/2006/bibliography" SelectedStyle="\APASixthEditionOfficeOnline.xsl" StyleName="APA" Version="6"/>
+</file>
+
+<file path=customXml/itemProps1.xml><?xml version="1.0" encoding="utf-8"?>
+<ds:datastoreItem xmlns:ds="http://schemas.openxmlformats.org/officeDocument/2006/customXml" ds:itemID="{00A12C6B-BE9A-4F3A-BF69-43E91FCAE416}">
+  <ds:schemaRefs>
+    <ds:schemaRef ds:uri="http://schemas.openxmlformats.org/officeDocument/2006/bibliography"/>
+  </ds:schemaRefs>
+</ds:datastoreItem>
 </file>
</xml_diff>